<commit_message>
Add checkout 2 feature
</commit_message>
<xml_diff>
--- a/WebsiteConstructing.docx
+++ b/WebsiteConstructing.docx
@@ -301,26 +301,7 @@
           <w:szCs w:val="19"/>
         </w:rPr>
         <w:tab/>
-      </w:r>
-      <w:r>
-        <w:rPr>
-          <w:rFonts w:ascii="Consolas" w:hAnsi="Consolas" w:cs="Consolas"/>
-          <w:color w:val="000000"/>
-          <w:sz w:val="19"/>
-          <w:szCs w:val="19"/>
-        </w:rPr>
-        <w:t>curren</w:t>
-      </w:r>
-      <w:bookmarkStart w:id="0" w:name="_GoBack"/>
-      <w:bookmarkEnd w:id="0"/>
-      <w:r>
-        <w:rPr>
-          <w:rFonts w:ascii="Consolas" w:hAnsi="Consolas" w:cs="Consolas"/>
-          <w:color w:val="000000"/>
-          <w:sz w:val="19"/>
-          <w:szCs w:val="19"/>
-        </w:rPr>
-        <w:t>tHostUrl = masterPageData.HostUrl;</w:t>
+        <w:t>currentHostUrl = masterPageData.HostUrl;</w:t>
       </w:r>
     </w:p>
     <w:p>
@@ -350,14 +331,6 @@
           <w:szCs w:val="19"/>
         </w:rPr>
         <w:tab/>
-      </w:r>
-      <w:r>
-        <w:rPr>
-          <w:rFonts w:ascii="Consolas" w:hAnsi="Consolas" w:cs="Consolas"/>
-          <w:color w:val="000000"/>
-          <w:sz w:val="19"/>
-          <w:szCs w:val="19"/>
-        </w:rPr>
         <w:t>}</w:t>
       </w:r>
     </w:p>
@@ -624,7 +597,7 @@
                     <pic:cNvPicPr/>
                   </pic:nvPicPr>
                   <pic:blipFill>
-                    <a:blip r:embed="rId4"/>
+                    <a:blip r:embed="rId5"/>
                     <a:stretch>
                       <a:fillRect/>
                     </a:stretch>
@@ -661,6 +634,3079 @@
         <w:t>/category.aspx?store_id=3</w:t>
       </w:r>
     </w:p>
+    <w:p>
+      <w:r>
+        <w:t>8</w:t>
+      </w:r>
+      <w:r>
+        <w:t>.</w:t>
+      </w:r>
+      <w:r>
+        <w:tab/>
+      </w:r>
+      <w:r>
+        <w:rPr>
+          <w:lang w:val="vi-VN"/>
+        </w:rPr>
+        <w:t xml:space="preserve">Add product to </w:t>
+      </w:r>
+      <w:r>
+        <w:t>a b</w:t>
+      </w:r>
+      <w:r>
+        <w:rPr>
+          <w:lang w:val="vi-VN"/>
+        </w:rPr>
+        <w:t>asket</w:t>
+      </w:r>
+    </w:p>
+    <w:p>
+      <w:pPr>
+        <w:pStyle w:val="ListParagraph"/>
+        <w:numPr>
+          <w:ilvl w:val="0"/>
+          <w:numId w:val="1"/>
+        </w:numPr>
+        <w:rPr>
+          <w:lang w:val="vi-VN"/>
+        </w:rPr>
+      </w:pPr>
+      <w:r>
+        <w:rPr>
+          <w:lang w:val="vi-VN"/>
+        </w:rPr>
+        <w:t>Condition</w:t>
+      </w:r>
+      <w:r>
+        <w:t xml:space="preserve"> to add product to basket</w:t>
+      </w:r>
+      <w:r>
+        <w:t>:</w:t>
+      </w:r>
+    </w:p>
+    <w:p>
+      <w:pPr>
+        <w:pStyle w:val="ListParagraph"/>
+        <w:numPr>
+          <w:ilvl w:val="1"/>
+          <w:numId w:val="1"/>
+        </w:numPr>
+        <w:rPr>
+          <w:lang w:val="vi-VN"/>
+        </w:rPr>
+      </w:pPr>
+      <w:r>
+        <w:t>Product to add must exist, and user must be logged in</w:t>
+      </w:r>
+    </w:p>
+    <w:p>
+      <w:pPr>
+        <w:pStyle w:val="ListParagraph"/>
+        <w:numPr>
+          <w:ilvl w:val="1"/>
+          <w:numId w:val="1"/>
+        </w:numPr>
+        <w:rPr>
+          <w:lang w:val="vi-VN"/>
+        </w:rPr>
+      </w:pPr>
+      <w:r>
+        <w:rPr>
+          <w:rFonts w:ascii="Consolas" w:hAnsi="Consolas" w:cs="Consolas"/>
+          <w:color w:val="000000"/>
+          <w:sz w:val="19"/>
+          <w:szCs w:val="19"/>
+        </w:rPr>
+        <w:t xml:space="preserve">product_id &gt; 0 &amp;&amp; userId != </w:t>
+      </w:r>
+      <w:r>
+        <w:rPr>
+          <w:rFonts w:ascii="Consolas" w:hAnsi="Consolas" w:cs="Consolas"/>
+          <w:color w:val="0000FF"/>
+          <w:sz w:val="19"/>
+          <w:szCs w:val="19"/>
+        </w:rPr>
+        <w:t>null</w:t>
+      </w:r>
+    </w:p>
+    <w:p>
+      <w:pPr>
+        <w:pStyle w:val="ListParagraph"/>
+        <w:numPr>
+          <w:ilvl w:val="0"/>
+          <w:numId w:val="1"/>
+        </w:numPr>
+        <w:rPr>
+          <w:lang w:val="vi-VN"/>
+        </w:rPr>
+      </w:pPr>
+      <w:r>
+        <w:rPr>
+          <w:lang w:val="vi-VN"/>
+        </w:rPr>
+        <w:t>Find Product by Id</w:t>
+      </w:r>
+    </w:p>
+    <w:p>
+      <w:pPr>
+        <w:pStyle w:val="ListParagraph"/>
+        <w:numPr>
+          <w:ilvl w:val="0"/>
+          <w:numId w:val="1"/>
+        </w:numPr>
+        <w:rPr>
+          <w:lang w:val="vi-VN"/>
+        </w:rPr>
+      </w:pPr>
+      <w:r>
+        <w:rPr>
+          <w:lang w:val="vi-VN"/>
+        </w:rPr>
+        <w:t>Find Category by Product Id</w:t>
+      </w:r>
+    </w:p>
+    <w:p>
+      <w:pPr>
+        <w:pStyle w:val="ListParagraph"/>
+        <w:numPr>
+          <w:ilvl w:val="0"/>
+          <w:numId w:val="1"/>
+        </w:numPr>
+        <w:rPr>
+          <w:lang w:val="vi-VN"/>
+        </w:rPr>
+      </w:pPr>
+      <w:r>
+        <w:rPr>
+          <w:lang w:val="vi-VN"/>
+        </w:rPr>
+        <w:t xml:space="preserve">Find order by User Id and order status </w:t>
+      </w:r>
+      <w:r>
+        <w:rPr>
+          <w:b/>
+          <w:lang w:val="vi-VN"/>
+        </w:rPr>
+        <w:t>new</w:t>
+      </w:r>
+      <w:r>
+        <w:rPr>
+          <w:lang w:val="vi-VN"/>
+        </w:rPr>
+        <w:t xml:space="preserve"> (We only add new order if no </w:t>
+      </w:r>
+      <w:r>
+        <w:t>“</w:t>
+      </w:r>
+      <w:r>
+        <w:rPr>
+          <w:b/>
+          <w:lang w:val="vi-VN"/>
+        </w:rPr>
+        <w:t>new</w:t>
+      </w:r>
+      <w:r>
+        <w:rPr>
+          <w:b/>
+        </w:rPr>
+        <w:t>”</w:t>
+      </w:r>
+      <w:r>
+        <w:rPr>
+          <w:lang w:val="vi-VN"/>
+        </w:rPr>
+        <w:t xml:space="preserve"> order has found – User’s orders have different status, but only one </w:t>
+      </w:r>
+      <w:r>
+        <w:t>“</w:t>
+      </w:r>
+      <w:r>
+        <w:rPr>
+          <w:b/>
+          <w:lang w:val="vi-VN"/>
+        </w:rPr>
+        <w:t>new</w:t>
+      </w:r>
+      <w:r>
+        <w:rPr>
+          <w:b/>
+        </w:rPr>
+        <w:t>”</w:t>
+      </w:r>
+      <w:r>
+        <w:rPr>
+          <w:lang w:val="vi-VN"/>
+        </w:rPr>
+        <w:t xml:space="preserve"> order is accepted to </w:t>
+      </w:r>
+      <w:r>
+        <w:t xml:space="preserve">be </w:t>
+      </w:r>
+      <w:r>
+        <w:rPr>
+          <w:lang w:val="vi-VN"/>
+        </w:rPr>
+        <w:t>exist</w:t>
+      </w:r>
+      <w:r>
+        <w:t>ed.</w:t>
+      </w:r>
+    </w:p>
+    <w:p>
+      <w:pPr>
+        <w:pStyle w:val="ListParagraph"/>
+        <w:numPr>
+          <w:ilvl w:val="0"/>
+          <w:numId w:val="1"/>
+        </w:numPr>
+        <w:rPr>
+          <w:lang w:val="vi-VN"/>
+        </w:rPr>
+      </w:pPr>
+      <w:r>
+        <w:t>Find order’s items by Order Id</w:t>
+      </w:r>
+    </w:p>
+    <w:p>
+      <w:pPr>
+        <w:pStyle w:val="ListParagraph"/>
+        <w:numPr>
+          <w:ilvl w:val="1"/>
+          <w:numId w:val="1"/>
+        </w:numPr>
+        <w:rPr>
+          <w:lang w:val="vi-VN"/>
+        </w:rPr>
+      </w:pPr>
+      <w:r>
+        <w:t xml:space="preserve">Update </w:t>
+      </w:r>
+      <w:r>
+        <w:t xml:space="preserve">founded </w:t>
+      </w:r>
+      <w:r>
+        <w:t xml:space="preserve">order </w:t>
+      </w:r>
+      <w:r>
+        <w:t xml:space="preserve">item </w:t>
+      </w:r>
+      <w:r>
+        <w:t>with following options:</w:t>
+      </w:r>
+    </w:p>
+    <w:p>
+      <w:pPr>
+        <w:autoSpaceDE w:val="0"/>
+        <w:autoSpaceDN w:val="0"/>
+        <w:adjustRightInd w:val="0"/>
+        <w:spacing w:after="0" w:line="240" w:lineRule="auto"/>
+        <w:ind w:left="1800"/>
+        <w:rPr>
+          <w:rFonts w:ascii="Consolas" w:hAnsi="Consolas" w:cs="Consolas"/>
+          <w:color w:val="000000"/>
+          <w:sz w:val="19"/>
+          <w:szCs w:val="19"/>
+        </w:rPr>
+      </w:pPr>
+      <w:r>
+        <w:rPr>
+          <w:rFonts w:ascii="Consolas" w:hAnsi="Consolas" w:cs="Consolas"/>
+          <w:color w:val="000000"/>
+          <w:sz w:val="19"/>
+          <w:szCs w:val="19"/>
+        </w:rPr>
+        <w:t xml:space="preserve">   </w:t>
+      </w:r>
+      <w:r>
+        <w:rPr>
+          <w:rFonts w:ascii="Consolas" w:hAnsi="Consolas" w:cs="Consolas"/>
+          <w:color w:val="000000"/>
+          <w:sz w:val="19"/>
+          <w:szCs w:val="19"/>
+        </w:rPr>
+        <w:t>item.quantity = item.quantity + 1;</w:t>
+      </w:r>
+    </w:p>
+    <w:p>
+      <w:pPr>
+        <w:autoSpaceDE w:val="0"/>
+        <w:autoSpaceDN w:val="0"/>
+        <w:adjustRightInd w:val="0"/>
+        <w:spacing w:after="0" w:line="240" w:lineRule="auto"/>
+        <w:rPr>
+          <w:rFonts w:ascii="Consolas" w:hAnsi="Consolas" w:cs="Consolas"/>
+          <w:color w:val="000000"/>
+          <w:sz w:val="19"/>
+          <w:szCs w:val="19"/>
+        </w:rPr>
+      </w:pPr>
+      <w:r>
+        <w:rPr>
+          <w:rFonts w:ascii="Consolas" w:hAnsi="Consolas" w:cs="Consolas"/>
+          <w:color w:val="000000"/>
+          <w:sz w:val="19"/>
+          <w:szCs w:val="19"/>
+        </w:rPr>
+        <w:t xml:space="preserve">           </w:t>
+      </w:r>
+      <w:r>
+        <w:rPr>
+          <w:rFonts w:ascii="Consolas" w:hAnsi="Consolas" w:cs="Consolas"/>
+          <w:color w:val="000000"/>
+          <w:sz w:val="19"/>
+          <w:szCs w:val="19"/>
+        </w:rPr>
+        <w:tab/>
+      </w:r>
+      <w:r>
+        <w:rPr>
+          <w:rFonts w:ascii="Consolas" w:hAnsi="Consolas" w:cs="Consolas"/>
+          <w:color w:val="000000"/>
+          <w:sz w:val="19"/>
+          <w:szCs w:val="19"/>
+        </w:rPr>
+        <w:tab/>
+      </w:r>
+      <w:r>
+        <w:rPr>
+          <w:rFonts w:ascii="Consolas" w:hAnsi="Consolas" w:cs="Consolas"/>
+          <w:color w:val="000000"/>
+          <w:sz w:val="19"/>
+          <w:szCs w:val="19"/>
+        </w:rPr>
+        <w:t>item.list_price = product.list_price;</w:t>
+      </w:r>
+    </w:p>
+    <w:p>
+      <w:pPr>
+        <w:autoSpaceDE w:val="0"/>
+        <w:autoSpaceDN w:val="0"/>
+        <w:adjustRightInd w:val="0"/>
+        <w:spacing w:after="0" w:line="240" w:lineRule="auto"/>
+        <w:ind w:left="1080"/>
+        <w:rPr>
+          <w:rFonts w:ascii="Consolas" w:hAnsi="Consolas" w:cs="Consolas"/>
+          <w:color w:val="000000"/>
+          <w:sz w:val="19"/>
+          <w:szCs w:val="19"/>
+        </w:rPr>
+      </w:pPr>
+      <w:r>
+        <w:rPr>
+          <w:rFonts w:ascii="Consolas" w:hAnsi="Consolas" w:cs="Consolas"/>
+          <w:color w:val="000000"/>
+          <w:sz w:val="19"/>
+          <w:szCs w:val="19"/>
+        </w:rPr>
+        <w:t xml:space="preserve">          </w:t>
+      </w:r>
+      <w:r>
+        <w:rPr>
+          <w:rFonts w:ascii="Consolas" w:hAnsi="Consolas" w:cs="Consolas"/>
+          <w:color w:val="000000"/>
+          <w:sz w:val="19"/>
+          <w:szCs w:val="19"/>
+        </w:rPr>
+        <w:t>item.sh</w:t>
+      </w:r>
+      <w:r>
+        <w:rPr>
+          <w:rFonts w:ascii="Consolas" w:hAnsi="Consolas" w:cs="Consolas"/>
+          <w:color w:val="000000"/>
+          <w:sz w:val="19"/>
+          <w:szCs w:val="19"/>
+        </w:rPr>
+        <w:t>a</w:t>
+      </w:r>
+      <w:r>
+        <w:rPr>
+          <w:rFonts w:ascii="Consolas" w:hAnsi="Consolas" w:cs="Consolas"/>
+          <w:color w:val="000000"/>
+          <w:sz w:val="19"/>
+          <w:szCs w:val="19"/>
+        </w:rPr>
+        <w:t>ipp</w:t>
+      </w:r>
+      <w:r>
+        <w:rPr>
+          <w:rFonts w:ascii="Consolas" w:hAnsi="Consolas" w:cs="Consolas"/>
+          <w:color w:val="000000"/>
+          <w:sz w:val="19"/>
+          <w:szCs w:val="19"/>
+        </w:rPr>
+        <w:t>ing_fee = product.shipping_fee;</w:t>
+      </w:r>
+    </w:p>
+    <w:p>
+      <w:pPr>
+        <w:autoSpaceDE w:val="0"/>
+        <w:autoSpaceDN w:val="0"/>
+        <w:adjustRightInd w:val="0"/>
+        <w:spacing w:after="0" w:line="240" w:lineRule="auto"/>
+        <w:ind w:left="1080" w:firstLine="720"/>
+        <w:rPr>
+          <w:rFonts w:ascii="Consolas" w:hAnsi="Consolas" w:cs="Consolas"/>
+          <w:color w:val="000000"/>
+          <w:sz w:val="19"/>
+          <w:szCs w:val="19"/>
+        </w:rPr>
+      </w:pPr>
+      <w:r>
+        <w:rPr>
+          <w:rFonts w:ascii="Consolas" w:hAnsi="Consolas" w:cs="Consolas"/>
+          <w:color w:val="000000"/>
+          <w:sz w:val="19"/>
+          <w:szCs w:val="19"/>
+        </w:rPr>
+        <w:t xml:space="preserve">   </w:t>
+      </w:r>
+      <w:r>
+        <w:rPr>
+          <w:rFonts w:ascii="Consolas" w:hAnsi="Consolas" w:cs="Consolas"/>
+          <w:color w:val="000000"/>
+          <w:sz w:val="19"/>
+          <w:szCs w:val="19"/>
+        </w:rPr>
+        <w:t>i</w:t>
+      </w:r>
+      <w:r>
+        <w:rPr>
+          <w:rFonts w:ascii="Consolas" w:hAnsi="Consolas" w:cs="Consolas"/>
+          <w:color w:val="000000"/>
+          <w:sz w:val="19"/>
+          <w:szCs w:val="19"/>
+        </w:rPr>
+        <w:t>tem.free_shipping_amount = product.free_shipping_amount;</w:t>
+      </w:r>
+    </w:p>
+    <w:p>
+      <w:pPr>
+        <w:autoSpaceDE w:val="0"/>
+        <w:autoSpaceDN w:val="0"/>
+        <w:adjustRightInd w:val="0"/>
+        <w:spacing w:after="0" w:line="240" w:lineRule="auto"/>
+        <w:rPr>
+          <w:rFonts w:ascii="Consolas" w:hAnsi="Consolas" w:cs="Consolas"/>
+          <w:color w:val="000000"/>
+          <w:sz w:val="19"/>
+          <w:szCs w:val="19"/>
+        </w:rPr>
+      </w:pPr>
+      <w:r>
+        <w:rPr>
+          <w:rFonts w:ascii="Consolas" w:hAnsi="Consolas" w:cs="Consolas"/>
+          <w:color w:val="000000"/>
+          <w:sz w:val="19"/>
+          <w:szCs w:val="19"/>
+        </w:rPr>
+        <w:t xml:space="preserve">           </w:t>
+      </w:r>
+      <w:r>
+        <w:rPr>
+          <w:rFonts w:ascii="Consolas" w:hAnsi="Consolas" w:cs="Consolas"/>
+          <w:color w:val="000000"/>
+          <w:sz w:val="19"/>
+          <w:szCs w:val="19"/>
+        </w:rPr>
+        <w:tab/>
+      </w:r>
+      <w:r>
+        <w:rPr>
+          <w:rFonts w:ascii="Consolas" w:hAnsi="Consolas" w:cs="Consolas"/>
+          <w:color w:val="000000"/>
+          <w:sz w:val="19"/>
+          <w:szCs w:val="19"/>
+        </w:rPr>
+        <w:tab/>
+      </w:r>
+      <w:r>
+        <w:rPr>
+          <w:rFonts w:ascii="Consolas" w:hAnsi="Consolas" w:cs="Consolas"/>
+          <w:color w:val="000000"/>
+          <w:sz w:val="19"/>
+          <w:szCs w:val="19"/>
+        </w:rPr>
+        <w:t>item.tax = product.tax;</w:t>
+      </w:r>
+    </w:p>
+    <w:p>
+      <w:pPr>
+        <w:autoSpaceDE w:val="0"/>
+        <w:autoSpaceDN w:val="0"/>
+        <w:adjustRightInd w:val="0"/>
+        <w:spacing w:after="0" w:line="240" w:lineRule="auto"/>
+        <w:ind w:left="1080"/>
+        <w:rPr>
+          <w:rFonts w:ascii="Consolas" w:hAnsi="Consolas" w:cs="Consolas"/>
+          <w:color w:val="000000"/>
+          <w:sz w:val="19"/>
+          <w:szCs w:val="19"/>
+        </w:rPr>
+      </w:pPr>
+      <w:r>
+        <w:rPr>
+          <w:rFonts w:ascii="Consolas" w:hAnsi="Consolas" w:cs="Consolas"/>
+          <w:color w:val="000000"/>
+          <w:sz w:val="19"/>
+          <w:szCs w:val="19"/>
+        </w:rPr>
+        <w:t xml:space="preserve">          </w:t>
+      </w:r>
+      <w:r>
+        <w:rPr>
+          <w:rFonts w:ascii="Consolas" w:hAnsi="Consolas" w:cs="Consolas"/>
+          <w:color w:val="000000"/>
+          <w:sz w:val="19"/>
+          <w:szCs w:val="19"/>
+        </w:rPr>
+        <w:t>item.taxed_countries = product.taxed_countries;</w:t>
+      </w:r>
+    </w:p>
+    <w:p>
+      <w:pPr>
+        <w:pStyle w:val="ListParagraph"/>
+        <w:numPr>
+          <w:ilvl w:val="1"/>
+          <w:numId w:val="1"/>
+        </w:numPr>
+      </w:pPr>
+      <w:r>
+        <w:t xml:space="preserve">Add </w:t>
+      </w:r>
+      <w:r>
+        <w:t xml:space="preserve">existing </w:t>
+      </w:r>
+      <w:r>
+        <w:t>order</w:t>
+      </w:r>
+      <w:r>
+        <w:t xml:space="preserve"> item</w:t>
+      </w:r>
+      <w:r>
+        <w:t xml:space="preserve"> with following options:</w:t>
+      </w:r>
+    </w:p>
+    <w:p>
+      <w:pPr>
+        <w:autoSpaceDE w:val="0"/>
+        <w:autoSpaceDN w:val="0"/>
+        <w:adjustRightInd w:val="0"/>
+        <w:spacing w:after="0" w:line="240" w:lineRule="auto"/>
+        <w:ind w:left="1440" w:firstLine="720"/>
+        <w:rPr>
+          <w:rFonts w:ascii="Consolas" w:hAnsi="Consolas" w:cs="Consolas"/>
+          <w:color w:val="000000"/>
+          <w:sz w:val="19"/>
+          <w:szCs w:val="19"/>
+        </w:rPr>
+      </w:pPr>
+      <w:r>
+        <w:rPr>
+          <w:rFonts w:ascii="Consolas" w:hAnsi="Consolas" w:cs="Consolas"/>
+          <w:color w:val="000000"/>
+          <w:sz w:val="19"/>
+          <w:szCs w:val="19"/>
+        </w:rPr>
+        <w:t>order_id = order.order_id,</w:t>
+      </w:r>
+    </w:p>
+    <w:p>
+      <w:pPr>
+        <w:autoSpaceDE w:val="0"/>
+        <w:autoSpaceDN w:val="0"/>
+        <w:adjustRightInd w:val="0"/>
+        <w:spacing w:after="0" w:line="240" w:lineRule="auto"/>
+        <w:ind w:left="2160"/>
+        <w:rPr>
+          <w:rFonts w:ascii="Consolas" w:hAnsi="Consolas" w:cs="Consolas"/>
+          <w:color w:val="000000"/>
+          <w:sz w:val="19"/>
+          <w:szCs w:val="19"/>
+        </w:rPr>
+      </w:pPr>
+      <w:r>
+        <w:rPr>
+          <w:rFonts w:ascii="Consolas" w:hAnsi="Consolas" w:cs="Consolas"/>
+          <w:color w:val="000000"/>
+          <w:sz w:val="19"/>
+          <w:szCs w:val="19"/>
+        </w:rPr>
+        <w:t>product_id = product_id,</w:t>
+      </w:r>
+    </w:p>
+    <w:p>
+      <w:pPr>
+        <w:autoSpaceDE w:val="0"/>
+        <w:autoSpaceDN w:val="0"/>
+        <w:adjustRightInd w:val="0"/>
+        <w:spacing w:after="0" w:line="240" w:lineRule="auto"/>
+        <w:ind w:left="2160"/>
+        <w:rPr>
+          <w:rFonts w:ascii="Consolas" w:hAnsi="Consolas" w:cs="Consolas"/>
+          <w:color w:val="000000"/>
+          <w:sz w:val="19"/>
+          <w:szCs w:val="19"/>
+        </w:rPr>
+      </w:pPr>
+      <w:r>
+        <w:rPr>
+          <w:rFonts w:ascii="Consolas" w:hAnsi="Consolas" w:cs="Consolas"/>
+          <w:color w:val="000000"/>
+          <w:sz w:val="19"/>
+          <w:szCs w:val="19"/>
+        </w:rPr>
+        <w:t>quantity = 1,</w:t>
+      </w:r>
+    </w:p>
+    <w:p>
+      <w:pPr>
+        <w:autoSpaceDE w:val="0"/>
+        <w:autoSpaceDN w:val="0"/>
+        <w:adjustRightInd w:val="0"/>
+        <w:spacing w:after="0" w:line="240" w:lineRule="auto"/>
+        <w:ind w:left="2160"/>
+        <w:rPr>
+          <w:rFonts w:ascii="Consolas" w:hAnsi="Consolas" w:cs="Consolas"/>
+          <w:color w:val="000000"/>
+          <w:sz w:val="19"/>
+          <w:szCs w:val="19"/>
+        </w:rPr>
+      </w:pPr>
+      <w:r>
+        <w:rPr>
+          <w:rFonts w:ascii="Consolas" w:hAnsi="Consolas" w:cs="Consolas"/>
+          <w:color w:val="000000"/>
+          <w:sz w:val="19"/>
+          <w:szCs w:val="19"/>
+        </w:rPr>
+        <w:lastRenderedPageBreak/>
+        <w:t>list_price = product.list_price,</w:t>
+      </w:r>
+    </w:p>
+    <w:p>
+      <w:pPr>
+        <w:autoSpaceDE w:val="0"/>
+        <w:autoSpaceDN w:val="0"/>
+        <w:adjustRightInd w:val="0"/>
+        <w:spacing w:after="0" w:line="240" w:lineRule="auto"/>
+        <w:ind w:left="2160"/>
+        <w:rPr>
+          <w:rFonts w:ascii="Consolas" w:hAnsi="Consolas" w:cs="Consolas"/>
+          <w:color w:val="000000"/>
+          <w:sz w:val="19"/>
+          <w:szCs w:val="19"/>
+        </w:rPr>
+      </w:pPr>
+      <w:r>
+        <w:rPr>
+          <w:rFonts w:ascii="Consolas" w:hAnsi="Consolas" w:cs="Consolas"/>
+          <w:color w:val="000000"/>
+          <w:sz w:val="19"/>
+          <w:szCs w:val="19"/>
+        </w:rPr>
+        <w:t>shipping_fee = product.shipping_fee,</w:t>
+      </w:r>
+    </w:p>
+    <w:p>
+      <w:pPr>
+        <w:autoSpaceDE w:val="0"/>
+        <w:autoSpaceDN w:val="0"/>
+        <w:adjustRightInd w:val="0"/>
+        <w:spacing w:after="0" w:line="240" w:lineRule="auto"/>
+        <w:ind w:left="2160"/>
+        <w:rPr>
+          <w:rFonts w:ascii="Consolas" w:hAnsi="Consolas" w:cs="Consolas"/>
+          <w:color w:val="000000"/>
+          <w:sz w:val="19"/>
+          <w:szCs w:val="19"/>
+        </w:rPr>
+      </w:pPr>
+      <w:r>
+        <w:rPr>
+          <w:rFonts w:ascii="Consolas" w:hAnsi="Consolas" w:cs="Consolas"/>
+          <w:color w:val="000000"/>
+          <w:sz w:val="19"/>
+          <w:szCs w:val="19"/>
+        </w:rPr>
+        <w:t>free_shipping_amount = product.free_shipping_amount,</w:t>
+      </w:r>
+    </w:p>
+    <w:p>
+      <w:pPr>
+        <w:autoSpaceDE w:val="0"/>
+        <w:autoSpaceDN w:val="0"/>
+        <w:adjustRightInd w:val="0"/>
+        <w:spacing w:after="0" w:line="240" w:lineRule="auto"/>
+        <w:ind w:left="2160"/>
+        <w:rPr>
+          <w:rFonts w:ascii="Consolas" w:hAnsi="Consolas" w:cs="Consolas"/>
+          <w:color w:val="000000"/>
+          <w:sz w:val="19"/>
+          <w:szCs w:val="19"/>
+        </w:rPr>
+      </w:pPr>
+      <w:r>
+        <w:rPr>
+          <w:rFonts w:ascii="Consolas" w:hAnsi="Consolas" w:cs="Consolas"/>
+          <w:color w:val="000000"/>
+          <w:sz w:val="19"/>
+          <w:szCs w:val="19"/>
+        </w:rPr>
+        <w:t>tax = product.tax,</w:t>
+      </w:r>
+    </w:p>
+    <w:p>
+      <w:pPr>
+        <w:ind w:left="2160"/>
+        <w:rPr>
+          <w:rFonts w:ascii="Consolas" w:hAnsi="Consolas" w:cs="Consolas"/>
+          <w:color w:val="000000"/>
+          <w:sz w:val="19"/>
+          <w:szCs w:val="19"/>
+        </w:rPr>
+      </w:pPr>
+      <w:r>
+        <w:rPr>
+          <w:rFonts w:ascii="Consolas" w:hAnsi="Consolas" w:cs="Consolas"/>
+          <w:color w:val="000000"/>
+          <w:sz w:val="19"/>
+          <w:szCs w:val="19"/>
+        </w:rPr>
+        <w:t>taxed_countries = product.taxed_countries</w:t>
+      </w:r>
+    </w:p>
+    <w:p>
+      <w:pPr>
+        <w:pStyle w:val="ListParagraph"/>
+        <w:numPr>
+          <w:ilvl w:val="0"/>
+          <w:numId w:val="1"/>
+        </w:numPr>
+      </w:pPr>
+      <w:r>
+        <w:t>If we cannot find order with status “new” and belong to the user, then we add new order and add new product to order:</w:t>
+      </w:r>
+    </w:p>
+    <w:p>
+      <w:pPr>
+        <w:pStyle w:val="ListParagraph"/>
+        <w:numPr>
+          <w:ilvl w:val="1"/>
+          <w:numId w:val="1"/>
+        </w:numPr>
+      </w:pPr>
+      <w:r>
+        <w:t>New order with following options:</w:t>
+      </w:r>
+    </w:p>
+    <w:p>
+      <w:pPr>
+        <w:autoSpaceDE w:val="0"/>
+        <w:autoSpaceDN w:val="0"/>
+        <w:adjustRightInd w:val="0"/>
+        <w:spacing w:after="0" w:line="240" w:lineRule="auto"/>
+        <w:ind w:left="1800"/>
+        <w:rPr>
+          <w:rFonts w:ascii="Consolas" w:hAnsi="Consolas" w:cs="Consolas"/>
+          <w:color w:val="000000"/>
+          <w:sz w:val="19"/>
+          <w:szCs w:val="19"/>
+        </w:rPr>
+      </w:pPr>
+      <w:r>
+        <w:rPr>
+          <w:rFonts w:ascii="Consolas" w:hAnsi="Consolas" w:cs="Consolas"/>
+          <w:color w:val="000000"/>
+          <w:sz w:val="19"/>
+          <w:szCs w:val="19"/>
+        </w:rPr>
+        <w:t>customer_id = userId,</w:t>
+      </w:r>
+    </w:p>
+    <w:p>
+      <w:pPr>
+        <w:autoSpaceDE w:val="0"/>
+        <w:autoSpaceDN w:val="0"/>
+        <w:adjustRightInd w:val="0"/>
+        <w:spacing w:after="0" w:line="240" w:lineRule="auto"/>
+        <w:ind w:left="1800"/>
+        <w:rPr>
+          <w:rFonts w:ascii="Consolas" w:hAnsi="Consolas" w:cs="Consolas"/>
+          <w:color w:val="000000"/>
+          <w:sz w:val="19"/>
+          <w:szCs w:val="19"/>
+        </w:rPr>
+      </w:pPr>
+      <w:r>
+        <w:rPr>
+          <w:rFonts w:ascii="Consolas" w:hAnsi="Consolas" w:cs="Consolas"/>
+          <w:color w:val="000000"/>
+          <w:sz w:val="19"/>
+          <w:szCs w:val="19"/>
+        </w:rPr>
+        <w:t>order_status = (</w:t>
+      </w:r>
+      <w:r>
+        <w:rPr>
+          <w:rFonts w:ascii="Consolas" w:hAnsi="Consolas" w:cs="Consolas"/>
+          <w:color w:val="0000FF"/>
+          <w:sz w:val="19"/>
+          <w:szCs w:val="19"/>
+        </w:rPr>
+        <w:t>int</w:t>
+      </w:r>
+      <w:r>
+        <w:rPr>
+          <w:rFonts w:ascii="Consolas" w:hAnsi="Consolas" w:cs="Consolas"/>
+          <w:color w:val="000000"/>
+          <w:sz w:val="19"/>
+          <w:szCs w:val="19"/>
+        </w:rPr>
+        <w:t>)OrderStatus.Status.New,</w:t>
+      </w:r>
+    </w:p>
+    <w:p>
+      <w:pPr>
+        <w:autoSpaceDE w:val="0"/>
+        <w:autoSpaceDN w:val="0"/>
+        <w:adjustRightInd w:val="0"/>
+        <w:spacing w:after="0" w:line="240" w:lineRule="auto"/>
+        <w:ind w:left="1800"/>
+        <w:rPr>
+          <w:rFonts w:ascii="Consolas" w:hAnsi="Consolas" w:cs="Consolas"/>
+          <w:color w:val="000000"/>
+          <w:sz w:val="19"/>
+          <w:szCs w:val="19"/>
+        </w:rPr>
+      </w:pPr>
+      <w:r>
+        <w:rPr>
+          <w:rFonts w:ascii="Consolas" w:hAnsi="Consolas" w:cs="Consolas"/>
+          <w:color w:val="000000"/>
+          <w:sz w:val="19"/>
+          <w:szCs w:val="19"/>
+        </w:rPr>
+        <w:t>order_date = DateTime.UtcNow,</w:t>
+      </w:r>
+    </w:p>
+    <w:p>
+      <w:pPr>
+        <w:autoSpaceDE w:val="0"/>
+        <w:autoSpaceDN w:val="0"/>
+        <w:adjustRightInd w:val="0"/>
+        <w:spacing w:after="0" w:line="240" w:lineRule="auto"/>
+        <w:ind w:left="1800"/>
+        <w:rPr>
+          <w:rFonts w:ascii="Consolas" w:hAnsi="Consolas" w:cs="Consolas"/>
+          <w:color w:val="000000"/>
+          <w:sz w:val="19"/>
+          <w:szCs w:val="19"/>
+        </w:rPr>
+      </w:pPr>
+      <w:r>
+        <w:rPr>
+          <w:rFonts w:ascii="Consolas" w:hAnsi="Consolas" w:cs="Consolas"/>
+          <w:color w:val="000000"/>
+          <w:sz w:val="19"/>
+          <w:szCs w:val="19"/>
+        </w:rPr>
+        <w:t>required_date = DateTime.UtcNow,</w:t>
+      </w:r>
+    </w:p>
+    <w:p>
+      <w:pPr>
+        <w:ind w:left="1800"/>
+        <w:rPr>
+          <w:rFonts w:ascii="Consolas" w:hAnsi="Consolas" w:cs="Consolas"/>
+          <w:color w:val="000000"/>
+          <w:sz w:val="19"/>
+          <w:szCs w:val="19"/>
+        </w:rPr>
+      </w:pPr>
+      <w:r>
+        <w:rPr>
+          <w:rFonts w:ascii="Consolas" w:hAnsi="Consolas" w:cs="Consolas"/>
+          <w:color w:val="000000"/>
+          <w:sz w:val="19"/>
+          <w:szCs w:val="19"/>
+        </w:rPr>
+        <w:t xml:space="preserve">store_id = category.store_id == </w:t>
+      </w:r>
+      <w:r>
+        <w:rPr>
+          <w:rFonts w:ascii="Consolas" w:hAnsi="Consolas" w:cs="Consolas"/>
+          <w:color w:val="0000FF"/>
+          <w:sz w:val="19"/>
+          <w:szCs w:val="19"/>
+        </w:rPr>
+        <w:t>null</w:t>
+      </w:r>
+      <w:r>
+        <w:rPr>
+          <w:rFonts w:ascii="Consolas" w:hAnsi="Consolas" w:cs="Consolas"/>
+          <w:color w:val="000000"/>
+          <w:sz w:val="19"/>
+          <w:szCs w:val="19"/>
+        </w:rPr>
+        <w:t xml:space="preserve"> ? 0 : category.store_id.Value</w:t>
+      </w:r>
+    </w:p>
+    <w:p>
+      <w:pPr>
+        <w:pStyle w:val="ListParagraph"/>
+        <w:numPr>
+          <w:ilvl w:val="1"/>
+          <w:numId w:val="1"/>
+        </w:numPr>
+      </w:pPr>
+      <w:r>
+        <w:t>New order’s item which has new added order id and product id:</w:t>
+      </w:r>
+    </w:p>
+    <w:p>
+      <w:pPr>
+        <w:autoSpaceDE w:val="0"/>
+        <w:autoSpaceDN w:val="0"/>
+        <w:adjustRightInd w:val="0"/>
+        <w:spacing w:after="0" w:line="240" w:lineRule="auto"/>
+        <w:ind w:left="1440" w:firstLine="360"/>
+        <w:rPr>
+          <w:rFonts w:ascii="Consolas" w:hAnsi="Consolas" w:cs="Consolas"/>
+          <w:color w:val="000000"/>
+          <w:sz w:val="19"/>
+          <w:szCs w:val="19"/>
+        </w:rPr>
+      </w:pPr>
+      <w:r>
+        <w:rPr>
+          <w:rFonts w:ascii="Consolas" w:hAnsi="Consolas" w:cs="Consolas"/>
+          <w:color w:val="000000"/>
+          <w:sz w:val="19"/>
+          <w:szCs w:val="19"/>
+        </w:rPr>
+        <w:t>order_id = new_order.order_id,</w:t>
+      </w:r>
+    </w:p>
+    <w:p>
+      <w:pPr>
+        <w:autoSpaceDE w:val="0"/>
+        <w:autoSpaceDN w:val="0"/>
+        <w:adjustRightInd w:val="0"/>
+        <w:spacing w:after="0" w:line="240" w:lineRule="auto"/>
+        <w:rPr>
+          <w:rFonts w:ascii="Consolas" w:hAnsi="Consolas" w:cs="Consolas"/>
+          <w:color w:val="000000"/>
+          <w:sz w:val="19"/>
+          <w:szCs w:val="19"/>
+        </w:rPr>
+      </w:pPr>
+      <w:r>
+        <w:rPr>
+          <w:rFonts w:ascii="Consolas" w:hAnsi="Consolas" w:cs="Consolas"/>
+          <w:color w:val="000000"/>
+          <w:sz w:val="19"/>
+          <w:szCs w:val="19"/>
+        </w:rPr>
+        <w:t xml:space="preserve">                 product_id = product_id,</w:t>
+      </w:r>
+    </w:p>
+    <w:p>
+      <w:pPr>
+        <w:autoSpaceDE w:val="0"/>
+        <w:autoSpaceDN w:val="0"/>
+        <w:adjustRightInd w:val="0"/>
+        <w:spacing w:after="0" w:line="240" w:lineRule="auto"/>
+        <w:rPr>
+          <w:rFonts w:ascii="Consolas" w:hAnsi="Consolas" w:cs="Consolas"/>
+          <w:color w:val="000000"/>
+          <w:sz w:val="19"/>
+          <w:szCs w:val="19"/>
+        </w:rPr>
+      </w:pPr>
+      <w:r>
+        <w:rPr>
+          <w:rFonts w:ascii="Consolas" w:hAnsi="Consolas" w:cs="Consolas"/>
+          <w:color w:val="000000"/>
+          <w:sz w:val="19"/>
+          <w:szCs w:val="19"/>
+        </w:rPr>
+        <w:t xml:space="preserve">                 quantity = 1,</w:t>
+      </w:r>
+    </w:p>
+    <w:p>
+      <w:pPr>
+        <w:autoSpaceDE w:val="0"/>
+        <w:autoSpaceDN w:val="0"/>
+        <w:adjustRightInd w:val="0"/>
+        <w:spacing w:after="0" w:line="240" w:lineRule="auto"/>
+        <w:rPr>
+          <w:rFonts w:ascii="Consolas" w:hAnsi="Consolas" w:cs="Consolas"/>
+          <w:color w:val="000000"/>
+          <w:sz w:val="19"/>
+          <w:szCs w:val="19"/>
+        </w:rPr>
+      </w:pPr>
+      <w:r>
+        <w:rPr>
+          <w:rFonts w:ascii="Consolas" w:hAnsi="Consolas" w:cs="Consolas"/>
+          <w:color w:val="000000"/>
+          <w:sz w:val="19"/>
+          <w:szCs w:val="19"/>
+        </w:rPr>
+        <w:t xml:space="preserve">                 list_price = product.list_price,</w:t>
+      </w:r>
+    </w:p>
+    <w:p>
+      <w:pPr>
+        <w:autoSpaceDE w:val="0"/>
+        <w:autoSpaceDN w:val="0"/>
+        <w:adjustRightInd w:val="0"/>
+        <w:spacing w:after="0" w:line="240" w:lineRule="auto"/>
+        <w:rPr>
+          <w:rFonts w:ascii="Consolas" w:hAnsi="Consolas" w:cs="Consolas"/>
+          <w:color w:val="000000"/>
+          <w:sz w:val="19"/>
+          <w:szCs w:val="19"/>
+        </w:rPr>
+      </w:pPr>
+      <w:r>
+        <w:rPr>
+          <w:rFonts w:ascii="Consolas" w:hAnsi="Consolas" w:cs="Consolas"/>
+          <w:color w:val="000000"/>
+          <w:sz w:val="19"/>
+          <w:szCs w:val="19"/>
+        </w:rPr>
+        <w:t xml:space="preserve">                 shipping_fee = product.shipping_fee,</w:t>
+      </w:r>
+    </w:p>
+    <w:p>
+      <w:pPr>
+        <w:autoSpaceDE w:val="0"/>
+        <w:autoSpaceDN w:val="0"/>
+        <w:adjustRightInd w:val="0"/>
+        <w:spacing w:after="0" w:line="240" w:lineRule="auto"/>
+        <w:rPr>
+          <w:rFonts w:ascii="Consolas" w:hAnsi="Consolas" w:cs="Consolas"/>
+          <w:color w:val="000000"/>
+          <w:sz w:val="19"/>
+          <w:szCs w:val="19"/>
+        </w:rPr>
+      </w:pPr>
+      <w:r>
+        <w:rPr>
+          <w:rFonts w:ascii="Consolas" w:hAnsi="Consolas" w:cs="Consolas"/>
+          <w:color w:val="000000"/>
+          <w:sz w:val="19"/>
+          <w:szCs w:val="19"/>
+        </w:rPr>
+        <w:t xml:space="preserve">                 free_shipping_amount = product.free_shipping_amount,</w:t>
+      </w:r>
+    </w:p>
+    <w:p>
+      <w:pPr>
+        <w:autoSpaceDE w:val="0"/>
+        <w:autoSpaceDN w:val="0"/>
+        <w:adjustRightInd w:val="0"/>
+        <w:spacing w:after="0" w:line="240" w:lineRule="auto"/>
+        <w:rPr>
+          <w:rFonts w:ascii="Consolas" w:hAnsi="Consolas" w:cs="Consolas"/>
+          <w:color w:val="000000"/>
+          <w:sz w:val="19"/>
+          <w:szCs w:val="19"/>
+        </w:rPr>
+      </w:pPr>
+      <w:r>
+        <w:rPr>
+          <w:rFonts w:ascii="Consolas" w:hAnsi="Consolas" w:cs="Consolas"/>
+          <w:color w:val="000000"/>
+          <w:sz w:val="19"/>
+          <w:szCs w:val="19"/>
+        </w:rPr>
+        <w:t xml:space="preserve">                 tax = product.tax,</w:t>
+      </w:r>
+    </w:p>
+    <w:p>
+      <w:pPr>
+        <w:ind w:left="1440"/>
+        <w:rPr>
+          <w:rFonts w:ascii="Consolas" w:hAnsi="Consolas" w:cs="Consolas"/>
+          <w:color w:val="000000"/>
+          <w:sz w:val="19"/>
+          <w:szCs w:val="19"/>
+        </w:rPr>
+      </w:pPr>
+      <w:r>
+        <w:rPr>
+          <w:rFonts w:ascii="Consolas" w:hAnsi="Consolas" w:cs="Consolas"/>
+          <w:color w:val="000000"/>
+          <w:sz w:val="19"/>
+          <w:szCs w:val="19"/>
+        </w:rPr>
+        <w:t xml:space="preserve">   </w:t>
+      </w:r>
+      <w:r>
+        <w:rPr>
+          <w:rFonts w:ascii="Consolas" w:hAnsi="Consolas" w:cs="Consolas"/>
+          <w:color w:val="000000"/>
+          <w:sz w:val="19"/>
+          <w:szCs w:val="19"/>
+        </w:rPr>
+        <w:t>taxed_countries = product.taxed_countries</w:t>
+      </w:r>
+    </w:p>
+    <w:p>
+      <w:r>
+        <w:t>8.</w:t>
+      </w:r>
+      <w:r>
+        <w:tab/>
+        <w:t>Get basket</w:t>
+      </w:r>
+      <w:r>
+        <w:t xml:space="preserve"> for customer only</w:t>
+      </w:r>
+    </w:p>
+    <w:p>
+      <w:pPr>
+        <w:pStyle w:val="ListParagraph"/>
+        <w:numPr>
+          <w:ilvl w:val="0"/>
+          <w:numId w:val="1"/>
+        </w:numPr>
+        <w:rPr>
+          <w:lang w:val="vi-VN"/>
+        </w:rPr>
+      </w:pPr>
+      <w:r>
+        <w:rPr>
+          <w:lang w:val="vi-VN"/>
+        </w:rPr>
+        <w:t>Request URL:</w:t>
+      </w:r>
+      <w:r>
+        <w:t xml:space="preserve"> </w:t>
+      </w:r>
+      <w:hyperlink r:id="rId6" w:history="1">
+        <w:r>
+          <w:rPr>
+            <w:rStyle w:val="Hyperlink"/>
+          </w:rPr>
+          <w:t>http://localhost:56720/basket.aspx</w:t>
+        </w:r>
+      </w:hyperlink>
+    </w:p>
+    <w:p>
+      <w:pPr>
+        <w:pStyle w:val="ListParagraph"/>
+        <w:numPr>
+          <w:ilvl w:val="0"/>
+          <w:numId w:val="1"/>
+        </w:numPr>
+        <w:rPr>
+          <w:lang w:val="vi-VN"/>
+        </w:rPr>
+      </w:pPr>
+      <w:r>
+        <w:t xml:space="preserve">Note: </w:t>
+      </w:r>
+      <w:r>
+        <w:t>If the request has product id, then it will add a new product to order and get basket detail</w:t>
+      </w:r>
+      <w:r>
+        <w:t>.</w:t>
+      </w:r>
+    </w:p>
+    <w:p>
+      <w:pPr>
+        <w:pStyle w:val="ListParagraph"/>
+        <w:numPr>
+          <w:ilvl w:val="0"/>
+          <w:numId w:val="1"/>
+        </w:numPr>
+        <w:rPr>
+          <w:lang w:val="vi-VN"/>
+        </w:rPr>
+      </w:pPr>
+      <w:r>
+        <w:rPr>
+          <w:lang w:val="vi-VN"/>
+        </w:rPr>
+        <w:t>Condition</w:t>
+      </w:r>
+      <w:r>
+        <w:t xml:space="preserve"> to </w:t>
+      </w:r>
+      <w:r>
+        <w:t>get order for basket</w:t>
+      </w:r>
+      <w:r>
+        <w:t>:</w:t>
+      </w:r>
+    </w:p>
+    <w:p>
+      <w:pPr>
+        <w:pStyle w:val="ListParagraph"/>
+        <w:numPr>
+          <w:ilvl w:val="1"/>
+          <w:numId w:val="1"/>
+        </w:numPr>
+        <w:rPr>
+          <w:lang w:val="vi-VN"/>
+        </w:rPr>
+      </w:pPr>
+      <w:r>
+        <w:t xml:space="preserve">Order must have status “New” and </w:t>
+      </w:r>
+      <w:r>
+        <w:t>C</w:t>
+      </w:r>
+      <w:r>
+        <w:t xml:space="preserve">ustomer </w:t>
+      </w:r>
+      <w:r>
+        <w:t>I</w:t>
+      </w:r>
+      <w:r>
+        <w:t xml:space="preserve">d = </w:t>
+      </w:r>
+      <w:r>
+        <w:t>Logged User Id</w:t>
+      </w:r>
+    </w:p>
+    <w:p>
+      <w:pPr>
+        <w:pStyle w:val="ListParagraph"/>
+        <w:numPr>
+          <w:ilvl w:val="1"/>
+          <w:numId w:val="1"/>
+        </w:numPr>
+      </w:pPr>
+      <w:r>
+        <w:t>Get Order’s items by the same condition, joined with table order and then check for status “New” and Customer Id = Logged User Id</w:t>
+      </w:r>
+    </w:p>
+    <w:p>
+      <w:pPr>
+        <w:pStyle w:val="ListParagraph"/>
+        <w:numPr>
+          <w:ilvl w:val="0"/>
+          <w:numId w:val="1"/>
+        </w:numPr>
+      </w:pPr>
+      <w:r>
+        <w:t>After getting order and order’s items, we have these calculation for order total:</w:t>
+      </w:r>
+    </w:p>
+    <w:p>
+      <w:pPr>
+        <w:pStyle w:val="ListParagraph"/>
+        <w:numPr>
+          <w:ilvl w:val="1"/>
+          <w:numId w:val="1"/>
+        </w:numPr>
+      </w:pPr>
+      <w:r>
+        <w:t>For loop all order’s items</w:t>
+      </w:r>
+    </w:p>
+    <w:p>
+      <w:pPr>
+        <w:pStyle w:val="ListParagraph"/>
+        <w:numPr>
+          <w:ilvl w:val="2"/>
+          <w:numId w:val="1"/>
+        </w:numPr>
+      </w:pPr>
+      <w:r>
+        <w:t xml:space="preserve">Currency of all order’s items must be the same, so I only take one order’s item currency to be used as order’s currency code: </w:t>
+      </w:r>
+      <w:r>
+        <w:rPr>
+          <w:rFonts w:ascii="Consolas" w:hAnsi="Consolas" w:cs="Consolas"/>
+          <w:color w:val="000000"/>
+          <w:sz w:val="19"/>
+          <w:szCs w:val="19"/>
+        </w:rPr>
+        <w:t>currencyCode = order_item.currency_code;</w:t>
+      </w:r>
+    </w:p>
+    <w:p>
+      <w:pPr>
+        <w:pStyle w:val="ListParagraph"/>
+        <w:numPr>
+          <w:ilvl w:val="2"/>
+          <w:numId w:val="1"/>
+        </w:numPr>
+      </w:pPr>
+      <w:r>
+        <w:t xml:space="preserve">Discount will be available for each order’s item (It will be insert or update via function </w:t>
+      </w:r>
+      <w:r>
+        <w:rPr>
+          <w:rFonts w:ascii="Consolas" w:hAnsi="Consolas" w:cs="Consolas"/>
+          <w:color w:val="000000"/>
+          <w:sz w:val="19"/>
+          <w:szCs w:val="19"/>
+        </w:rPr>
+        <w:t>UpdateOrderDiscount</w:t>
+      </w:r>
+      <w:r>
+        <w:rPr>
+          <w:rFonts w:ascii="Consolas" w:hAnsi="Consolas" w:cs="Consolas"/>
+          <w:color w:val="000000"/>
+          <w:sz w:val="19"/>
+          <w:szCs w:val="19"/>
+        </w:rPr>
+        <w:t xml:space="preserve">). It </w:t>
+      </w:r>
+      <w:r>
+        <w:rPr>
+          <w:rFonts w:ascii="Consolas" w:hAnsi="Consolas" w:cs="Consolas"/>
+          <w:color w:val="000000"/>
+          <w:sz w:val="19"/>
+          <w:szCs w:val="19"/>
+        </w:rPr>
+        <w:t>will effect tota</w:t>
+      </w:r>
+      <w:r>
+        <w:rPr>
+          <w:rFonts w:ascii="Consolas" w:hAnsi="Consolas" w:cs="Consolas"/>
+          <w:color w:val="000000"/>
+          <w:sz w:val="19"/>
+          <w:szCs w:val="19"/>
+        </w:rPr>
+        <w:t>l prize of each order’s item</w:t>
+      </w:r>
+      <w:r>
+        <w:rPr>
+          <w:rFonts w:ascii="Consolas" w:hAnsi="Consolas" w:cs="Consolas"/>
+          <w:color w:val="000000"/>
+          <w:sz w:val="19"/>
+          <w:szCs w:val="19"/>
+        </w:rPr>
+        <w:t xml:space="preserve"> in a for-loop all order’s items</w:t>
+      </w:r>
+      <w:r>
+        <w:rPr>
+          <w:rFonts w:ascii="Consolas" w:hAnsi="Consolas" w:cs="Consolas"/>
+          <w:color w:val="000000"/>
+          <w:sz w:val="19"/>
+          <w:szCs w:val="19"/>
+        </w:rPr>
+        <w:t>.</w:t>
+      </w:r>
+    </w:p>
+    <w:p>
+      <w:pPr>
+        <w:pStyle w:val="ListParagraph"/>
+        <w:numPr>
+          <w:ilvl w:val="2"/>
+          <w:numId w:val="1"/>
+        </w:numPr>
+      </w:pPr>
+      <w:r>
+        <w:t>Tax, each order has</w:t>
+      </w:r>
+      <w:r>
+        <w:t xml:space="preserve"> its own tax. But it has to compare the customer’s country with the current list of countries with item record, just for which are apply to be charged. If no country from the list similar to the customer’s country, then default tax from web.config will be applied.</w:t>
+      </w:r>
+    </w:p>
+    <w:p>
+      <w:pPr>
+        <w:pStyle w:val="ListParagraph"/>
+        <w:numPr>
+          <w:ilvl w:val="2"/>
+          <w:numId w:val="1"/>
+        </w:numPr>
+      </w:pPr>
+      <w:r>
+        <w:t>Shipping fee:</w:t>
+      </w:r>
+      <w:r>
+        <w:t xml:space="preserve"> If the amount of product is higher than “free shipping amount” column of item’s record, it will </w:t>
+      </w:r>
+      <w:r>
+        <w:t xml:space="preserve">equal to </w:t>
+      </w:r>
+      <w:r>
+        <w:t>zero</w:t>
+      </w:r>
+      <w:r>
+        <w:t>. In case the “free shipping amount = 0” the shippi</w:t>
+      </w:r>
+      <w:r>
+        <w:t>ng fee will be applied no mat</w:t>
+      </w:r>
+      <w:r>
+        <w:t>t</w:t>
+      </w:r>
+      <w:r>
+        <w:t>erwhat.</w:t>
+      </w:r>
+      <w:r>
+        <w:t xml:space="preserve"> </w:t>
+      </w:r>
+    </w:p>
+    <w:p>
+      <w:pPr>
+        <w:pStyle w:val="ListParagraph"/>
+        <w:numPr>
+          <w:ilvl w:val="2"/>
+          <w:numId w:val="1"/>
+        </w:numPr>
+      </w:pPr>
+      <w:r>
+        <w:rPr>
+          <w:rFonts w:ascii="Consolas" w:hAnsi="Consolas" w:cs="Consolas"/>
+          <w:color w:val="000000"/>
+          <w:sz w:val="19"/>
+          <w:szCs w:val="19"/>
+        </w:rPr>
+        <w:lastRenderedPageBreak/>
+        <w:t>Total prize for each item will be calculated as: totalPrice = totalPrice - (</w:t>
+      </w:r>
+      <w:r>
+        <w:rPr>
+          <w:rFonts w:ascii="Consolas" w:hAnsi="Consolas" w:cs="Consolas"/>
+          <w:color w:val="0000FF"/>
+          <w:sz w:val="19"/>
+          <w:szCs w:val="19"/>
+        </w:rPr>
+        <w:t>double</w:t>
+      </w:r>
+      <w:r>
+        <w:rPr>
+          <w:rFonts w:ascii="Consolas" w:hAnsi="Consolas" w:cs="Consolas"/>
+          <w:color w:val="000000"/>
+          <w:sz w:val="19"/>
+          <w:szCs w:val="19"/>
+        </w:rPr>
+        <w:t>)discount;</w:t>
+      </w:r>
+    </w:p>
+    <w:p>
+      <w:pPr>
+        <w:pStyle w:val="ListParagraph"/>
+        <w:numPr>
+          <w:ilvl w:val="2"/>
+          <w:numId w:val="1"/>
+        </w:numPr>
+      </w:pPr>
+      <w:r>
+        <w:rPr>
+          <w:rFonts w:ascii="Consolas" w:hAnsi="Consolas" w:cs="Consolas"/>
+          <w:color w:val="000000"/>
+          <w:sz w:val="19"/>
+          <w:szCs w:val="19"/>
+        </w:rPr>
+        <w:t>shippingTotal will be plus for each item</w:t>
+      </w:r>
+      <w:r>
+        <w:rPr>
+          <w:rFonts w:ascii="Consolas" w:hAnsi="Consolas" w:cs="Consolas"/>
+          <w:color w:val="000000"/>
+          <w:sz w:val="19"/>
+          <w:szCs w:val="19"/>
+        </w:rPr>
+        <w:t>.</w:t>
+      </w:r>
+    </w:p>
+    <w:p>
+      <w:pPr>
+        <w:pStyle w:val="ListParagraph"/>
+        <w:numPr>
+          <w:ilvl w:val="2"/>
+          <w:numId w:val="1"/>
+        </w:numPr>
+      </w:pPr>
+      <w:r>
+        <w:t xml:space="preserve">Tax total will be plus for each item </w:t>
+      </w:r>
+      <w:r>
+        <w:rPr>
+          <w:rFonts w:ascii="Consolas" w:hAnsi="Consolas" w:cs="Consolas"/>
+          <w:color w:val="000000"/>
+          <w:sz w:val="19"/>
+          <w:szCs w:val="19"/>
+        </w:rPr>
+        <w:t>taxTotal += (totalPrice * tax) / 100;</w:t>
+      </w:r>
+    </w:p>
+    <w:p>
+      <w:pPr>
+        <w:pStyle w:val="ListParagraph"/>
+        <w:numPr>
+          <w:ilvl w:val="2"/>
+          <w:numId w:val="1"/>
+        </w:numPr>
+      </w:pPr>
+      <w:r>
+        <w:t xml:space="preserve">Order total will be also </w:t>
+      </w:r>
+      <w:r>
+        <w:t>plus</w:t>
+      </w:r>
+      <w:r>
+        <w:t xml:space="preserve"> for each item</w:t>
+      </w:r>
+    </w:p>
+    <w:p>
+      <w:pPr>
+        <w:pStyle w:val="ListParagraph"/>
+        <w:numPr>
+          <w:ilvl w:val="2"/>
+          <w:numId w:val="1"/>
+        </w:numPr>
+      </w:pPr>
+      <w:r>
+        <w:rPr>
+          <w:rFonts w:ascii="Consolas" w:hAnsi="Consolas" w:cs="Consolas"/>
+          <w:color w:val="000000"/>
+          <w:sz w:val="19"/>
+          <w:szCs w:val="19"/>
+        </w:rPr>
+        <w:t>totalItem will be also plus for each item</w:t>
+      </w:r>
+    </w:p>
+    <w:p>
+      <w:pPr>
+        <w:pStyle w:val="ListParagraph"/>
+        <w:numPr>
+          <w:ilvl w:val="1"/>
+          <w:numId w:val="1"/>
+        </w:numPr>
+      </w:pPr>
+      <w:r>
+        <w:rPr>
+          <w:rFonts w:ascii="Consolas" w:hAnsi="Consolas" w:cs="Consolas"/>
+          <w:color w:val="000000"/>
+          <w:sz w:val="19"/>
+          <w:szCs w:val="19"/>
+        </w:rPr>
+        <w:t>grandTotal = orderTotal + shippingTotal + taxTotal;</w:t>
+      </w:r>
+    </w:p>
+    <w:p>
+      <w:pPr>
+        <w:pStyle w:val="ListParagraph"/>
+        <w:numPr>
+          <w:ilvl w:val="1"/>
+          <w:numId w:val="1"/>
+        </w:numPr>
+      </w:pPr>
+      <w:r>
+        <w:t>The order its self also has its own discount. Thus</w:t>
+      </w:r>
+      <w:r>
+        <w:t>,</w:t>
+      </w:r>
+      <w:r>
+        <w:t xml:space="preserve"> if the order’s discount greater than zero</w:t>
+      </w:r>
+      <w:r>
+        <w:t xml:space="preserve">, it will be also applied </w:t>
+      </w:r>
+      <w:r>
+        <w:t>for</w:t>
+      </w:r>
+      <w:r>
+        <w:t xml:space="preserve"> the grand total</w:t>
+      </w:r>
+      <w:r>
+        <w:t xml:space="preserve"> (In reallity, if the the order’s disccount is greater than zero, the discount for each order’s item won’t be applied)</w:t>
+      </w:r>
+      <w:r>
+        <w:t>.</w:t>
+      </w:r>
+      <w:r>
+        <w:t xml:space="preserve"> </w:t>
+      </w:r>
+      <w:r>
+        <w:t xml:space="preserve">Also, if the </w:t>
+      </w:r>
+      <w:r>
+        <w:rPr>
+          <w:rFonts w:ascii="Consolas" w:hAnsi="Consolas" w:cs="Consolas"/>
+          <w:color w:val="000000"/>
+          <w:sz w:val="19"/>
+          <w:szCs w:val="19"/>
+        </w:rPr>
+        <w:t>order_discount_is_fixed</w:t>
+      </w:r>
+      <w:r>
+        <w:t xml:space="preserve"> </w:t>
+      </w:r>
+      <w:r>
+        <w:t>= true</w:t>
+      </w:r>
+      <w:r>
+        <w:t>, the discount will be used as the fixed prize but not in percentage</w:t>
+      </w:r>
+      <w:r>
+        <w:t>:</w:t>
+      </w:r>
+    </w:p>
+    <w:p>
+      <w:pPr>
+        <w:autoSpaceDE w:val="0"/>
+        <w:autoSpaceDN w:val="0"/>
+        <w:adjustRightInd w:val="0"/>
+        <w:spacing w:after="0" w:line="240" w:lineRule="auto"/>
+        <w:ind w:left="1800"/>
+        <w:rPr>
+          <w:rFonts w:ascii="Consolas" w:hAnsi="Consolas" w:cs="Consolas"/>
+          <w:color w:val="000000"/>
+          <w:sz w:val="19"/>
+          <w:szCs w:val="19"/>
+        </w:rPr>
+      </w:pPr>
+      <w:r>
+        <w:rPr>
+          <w:rFonts w:ascii="Consolas" w:hAnsi="Consolas" w:cs="Consolas"/>
+          <w:color w:val="0000FF"/>
+          <w:sz w:val="19"/>
+          <w:szCs w:val="19"/>
+        </w:rPr>
+        <w:t>if</w:t>
+      </w:r>
+      <w:r>
+        <w:rPr>
+          <w:rFonts w:ascii="Consolas" w:hAnsi="Consolas" w:cs="Consolas"/>
+          <w:color w:val="000000"/>
+          <w:sz w:val="19"/>
+          <w:szCs w:val="19"/>
+        </w:rPr>
+        <w:t xml:space="preserve"> (order_discount &gt; 0)</w:t>
+      </w:r>
+    </w:p>
+    <w:p>
+      <w:pPr>
+        <w:autoSpaceDE w:val="0"/>
+        <w:autoSpaceDN w:val="0"/>
+        <w:adjustRightInd w:val="0"/>
+        <w:spacing w:after="0" w:line="240" w:lineRule="auto"/>
+        <w:ind w:left="1800"/>
+        <w:rPr>
+          <w:rFonts w:ascii="Consolas" w:hAnsi="Consolas" w:cs="Consolas"/>
+          <w:color w:val="000000"/>
+          <w:sz w:val="19"/>
+          <w:szCs w:val="19"/>
+        </w:rPr>
+      </w:pPr>
+      <w:r>
+        <w:rPr>
+          <w:rFonts w:ascii="Consolas" w:hAnsi="Consolas" w:cs="Consolas"/>
+          <w:color w:val="000000"/>
+          <w:sz w:val="19"/>
+          <w:szCs w:val="19"/>
+        </w:rPr>
+        <w:t xml:space="preserve">            {</w:t>
+      </w:r>
+    </w:p>
+    <w:p>
+      <w:pPr>
+        <w:autoSpaceDE w:val="0"/>
+        <w:autoSpaceDN w:val="0"/>
+        <w:adjustRightInd w:val="0"/>
+        <w:spacing w:after="0" w:line="240" w:lineRule="auto"/>
+        <w:ind w:left="1800"/>
+        <w:rPr>
+          <w:rFonts w:ascii="Consolas" w:hAnsi="Consolas" w:cs="Consolas"/>
+          <w:color w:val="000000"/>
+          <w:sz w:val="19"/>
+          <w:szCs w:val="19"/>
+        </w:rPr>
+      </w:pPr>
+      <w:r>
+        <w:rPr>
+          <w:rFonts w:ascii="Consolas" w:hAnsi="Consolas" w:cs="Consolas"/>
+          <w:color w:val="000000"/>
+          <w:sz w:val="19"/>
+          <w:szCs w:val="19"/>
+        </w:rPr>
+        <w:t xml:space="preserve">                </w:t>
+      </w:r>
+      <w:r>
+        <w:rPr>
+          <w:rFonts w:ascii="Consolas" w:hAnsi="Consolas" w:cs="Consolas"/>
+          <w:color w:val="0000FF"/>
+          <w:sz w:val="19"/>
+          <w:szCs w:val="19"/>
+        </w:rPr>
+        <w:t>bool</w:t>
+      </w:r>
+      <w:r>
+        <w:rPr>
+          <w:rFonts w:ascii="Consolas" w:hAnsi="Consolas" w:cs="Consolas"/>
+          <w:color w:val="000000"/>
+          <w:sz w:val="19"/>
+          <w:szCs w:val="19"/>
+        </w:rPr>
+        <w:t xml:space="preserve"> order_discount_is_fixed = model.Order.order_discount_is_fixed == </w:t>
+      </w:r>
+      <w:r>
+        <w:rPr>
+          <w:rFonts w:ascii="Consolas" w:hAnsi="Consolas" w:cs="Consolas"/>
+          <w:color w:val="0000FF"/>
+          <w:sz w:val="19"/>
+          <w:szCs w:val="19"/>
+        </w:rPr>
+        <w:t>null</w:t>
+      </w:r>
+      <w:r>
+        <w:rPr>
+          <w:rFonts w:ascii="Consolas" w:hAnsi="Consolas" w:cs="Consolas"/>
+          <w:color w:val="000000"/>
+          <w:sz w:val="19"/>
+          <w:szCs w:val="19"/>
+        </w:rPr>
+        <w:t xml:space="preserve"> ? </w:t>
+      </w:r>
+      <w:r>
+        <w:rPr>
+          <w:rFonts w:ascii="Consolas" w:hAnsi="Consolas" w:cs="Consolas"/>
+          <w:color w:val="0000FF"/>
+          <w:sz w:val="19"/>
+          <w:szCs w:val="19"/>
+        </w:rPr>
+        <w:t>true</w:t>
+      </w:r>
+      <w:r>
+        <w:rPr>
+          <w:rFonts w:ascii="Consolas" w:hAnsi="Consolas" w:cs="Consolas"/>
+          <w:color w:val="000000"/>
+          <w:sz w:val="19"/>
+          <w:szCs w:val="19"/>
+        </w:rPr>
+        <w:t xml:space="preserve"> : (</w:t>
+      </w:r>
+      <w:r>
+        <w:rPr>
+          <w:rFonts w:ascii="Consolas" w:hAnsi="Consolas" w:cs="Consolas"/>
+          <w:color w:val="0000FF"/>
+          <w:sz w:val="19"/>
+          <w:szCs w:val="19"/>
+        </w:rPr>
+        <w:t>bool</w:t>
+      </w:r>
+      <w:r>
+        <w:rPr>
+          <w:rFonts w:ascii="Consolas" w:hAnsi="Consolas" w:cs="Consolas"/>
+          <w:color w:val="000000"/>
+          <w:sz w:val="19"/>
+          <w:szCs w:val="19"/>
+        </w:rPr>
+        <w:t>)model.Order.order_discount_is_fixed;</w:t>
+      </w:r>
+    </w:p>
+    <w:p>
+      <w:pPr>
+        <w:autoSpaceDE w:val="0"/>
+        <w:autoSpaceDN w:val="0"/>
+        <w:adjustRightInd w:val="0"/>
+        <w:spacing w:after="0" w:line="240" w:lineRule="auto"/>
+        <w:ind w:left="1800"/>
+        <w:rPr>
+          <w:rFonts w:ascii="Consolas" w:hAnsi="Consolas" w:cs="Consolas"/>
+          <w:color w:val="000000"/>
+          <w:sz w:val="19"/>
+          <w:szCs w:val="19"/>
+        </w:rPr>
+      </w:pPr>
+      <w:r>
+        <w:rPr>
+          <w:rFonts w:ascii="Consolas" w:hAnsi="Consolas" w:cs="Consolas"/>
+          <w:color w:val="000000"/>
+          <w:sz w:val="19"/>
+          <w:szCs w:val="19"/>
+        </w:rPr>
+        <w:t xml:space="preserve">                </w:t>
+      </w:r>
+      <w:r>
+        <w:rPr>
+          <w:rFonts w:ascii="Consolas" w:hAnsi="Consolas" w:cs="Consolas"/>
+          <w:color w:val="0000FF"/>
+          <w:sz w:val="19"/>
+          <w:szCs w:val="19"/>
+        </w:rPr>
+        <w:t>if</w:t>
+      </w:r>
+      <w:r>
+        <w:rPr>
+          <w:rFonts w:ascii="Consolas" w:hAnsi="Consolas" w:cs="Consolas"/>
+          <w:color w:val="000000"/>
+          <w:sz w:val="19"/>
+          <w:szCs w:val="19"/>
+        </w:rPr>
+        <w:t xml:space="preserve"> (order_discount_is_fixed)</w:t>
+      </w:r>
+    </w:p>
+    <w:p>
+      <w:pPr>
+        <w:autoSpaceDE w:val="0"/>
+        <w:autoSpaceDN w:val="0"/>
+        <w:adjustRightInd w:val="0"/>
+        <w:spacing w:after="0" w:line="240" w:lineRule="auto"/>
+        <w:ind w:left="1800"/>
+        <w:rPr>
+          <w:rFonts w:ascii="Consolas" w:hAnsi="Consolas" w:cs="Consolas"/>
+          <w:color w:val="000000"/>
+          <w:sz w:val="19"/>
+          <w:szCs w:val="19"/>
+        </w:rPr>
+      </w:pPr>
+      <w:r>
+        <w:rPr>
+          <w:rFonts w:ascii="Consolas" w:hAnsi="Consolas" w:cs="Consolas"/>
+          <w:color w:val="000000"/>
+          <w:sz w:val="19"/>
+          <w:szCs w:val="19"/>
+        </w:rPr>
+        <w:t xml:space="preserve">                {</w:t>
+      </w:r>
+    </w:p>
+    <w:p>
+      <w:pPr>
+        <w:autoSpaceDE w:val="0"/>
+        <w:autoSpaceDN w:val="0"/>
+        <w:adjustRightInd w:val="0"/>
+        <w:spacing w:after="0" w:line="240" w:lineRule="auto"/>
+        <w:ind w:left="1800"/>
+        <w:rPr>
+          <w:rFonts w:ascii="Consolas" w:hAnsi="Consolas" w:cs="Consolas"/>
+          <w:color w:val="000000"/>
+          <w:sz w:val="19"/>
+          <w:szCs w:val="19"/>
+        </w:rPr>
+      </w:pPr>
+      <w:r>
+        <w:rPr>
+          <w:rFonts w:ascii="Consolas" w:hAnsi="Consolas" w:cs="Consolas"/>
+          <w:color w:val="000000"/>
+          <w:sz w:val="19"/>
+          <w:szCs w:val="19"/>
+        </w:rPr>
+        <w:t xml:space="preserve">                    grandTotal = grandTotal - order_discount;</w:t>
+      </w:r>
+    </w:p>
+    <w:p>
+      <w:pPr>
+        <w:autoSpaceDE w:val="0"/>
+        <w:autoSpaceDN w:val="0"/>
+        <w:adjustRightInd w:val="0"/>
+        <w:spacing w:after="0" w:line="240" w:lineRule="auto"/>
+        <w:ind w:left="1800"/>
+        <w:rPr>
+          <w:rFonts w:ascii="Consolas" w:hAnsi="Consolas" w:cs="Consolas"/>
+          <w:color w:val="000000"/>
+          <w:sz w:val="19"/>
+          <w:szCs w:val="19"/>
+        </w:rPr>
+      </w:pPr>
+      <w:r>
+        <w:rPr>
+          <w:rFonts w:ascii="Consolas" w:hAnsi="Consolas" w:cs="Consolas"/>
+          <w:color w:val="000000"/>
+          <w:sz w:val="19"/>
+          <w:szCs w:val="19"/>
+        </w:rPr>
+        <w:t xml:space="preserve">                }</w:t>
+      </w:r>
+    </w:p>
+    <w:p>
+      <w:pPr>
+        <w:autoSpaceDE w:val="0"/>
+        <w:autoSpaceDN w:val="0"/>
+        <w:adjustRightInd w:val="0"/>
+        <w:spacing w:after="0" w:line="240" w:lineRule="auto"/>
+        <w:ind w:left="1800"/>
+        <w:rPr>
+          <w:rFonts w:ascii="Consolas" w:hAnsi="Consolas" w:cs="Consolas"/>
+          <w:color w:val="000000"/>
+          <w:sz w:val="19"/>
+          <w:szCs w:val="19"/>
+        </w:rPr>
+      </w:pPr>
+      <w:r>
+        <w:rPr>
+          <w:rFonts w:ascii="Consolas" w:hAnsi="Consolas" w:cs="Consolas"/>
+          <w:color w:val="000000"/>
+          <w:sz w:val="19"/>
+          <w:szCs w:val="19"/>
+        </w:rPr>
+        <w:t xml:space="preserve">                </w:t>
+      </w:r>
+      <w:r>
+        <w:rPr>
+          <w:rFonts w:ascii="Consolas" w:hAnsi="Consolas" w:cs="Consolas"/>
+          <w:color w:val="0000FF"/>
+          <w:sz w:val="19"/>
+          <w:szCs w:val="19"/>
+        </w:rPr>
+        <w:t>else</w:t>
+      </w:r>
+    </w:p>
+    <w:p>
+      <w:pPr>
+        <w:autoSpaceDE w:val="0"/>
+        <w:autoSpaceDN w:val="0"/>
+        <w:adjustRightInd w:val="0"/>
+        <w:spacing w:after="0" w:line="240" w:lineRule="auto"/>
+        <w:ind w:left="1800"/>
+        <w:rPr>
+          <w:rFonts w:ascii="Consolas" w:hAnsi="Consolas" w:cs="Consolas"/>
+          <w:color w:val="000000"/>
+          <w:sz w:val="19"/>
+          <w:szCs w:val="19"/>
+        </w:rPr>
+      </w:pPr>
+      <w:r>
+        <w:rPr>
+          <w:rFonts w:ascii="Consolas" w:hAnsi="Consolas" w:cs="Consolas"/>
+          <w:color w:val="000000"/>
+          <w:sz w:val="19"/>
+          <w:szCs w:val="19"/>
+        </w:rPr>
+        <w:t xml:space="preserve">                {</w:t>
+      </w:r>
+    </w:p>
+    <w:p>
+      <w:pPr>
+        <w:autoSpaceDE w:val="0"/>
+        <w:autoSpaceDN w:val="0"/>
+        <w:adjustRightInd w:val="0"/>
+        <w:spacing w:after="0" w:line="240" w:lineRule="auto"/>
+        <w:ind w:left="1800"/>
+        <w:rPr>
+          <w:rFonts w:ascii="Consolas" w:hAnsi="Consolas" w:cs="Consolas"/>
+          <w:color w:val="000000"/>
+          <w:sz w:val="19"/>
+          <w:szCs w:val="19"/>
+        </w:rPr>
+      </w:pPr>
+      <w:r>
+        <w:rPr>
+          <w:rFonts w:ascii="Consolas" w:hAnsi="Consolas" w:cs="Consolas"/>
+          <w:color w:val="000000"/>
+          <w:sz w:val="19"/>
+          <w:szCs w:val="19"/>
+        </w:rPr>
+        <w:t xml:space="preserve">                    grandTotal = grandTotal - (grandTotal * order_discount / 100);</w:t>
+      </w:r>
+    </w:p>
+    <w:p>
+      <w:pPr>
+        <w:autoSpaceDE w:val="0"/>
+        <w:autoSpaceDN w:val="0"/>
+        <w:adjustRightInd w:val="0"/>
+        <w:spacing w:after="0" w:line="240" w:lineRule="auto"/>
+        <w:ind w:left="1800"/>
+        <w:rPr>
+          <w:rFonts w:ascii="Consolas" w:hAnsi="Consolas" w:cs="Consolas"/>
+          <w:color w:val="000000"/>
+          <w:sz w:val="19"/>
+          <w:szCs w:val="19"/>
+        </w:rPr>
+      </w:pPr>
+      <w:r>
+        <w:rPr>
+          <w:rFonts w:ascii="Consolas" w:hAnsi="Consolas" w:cs="Consolas"/>
+          <w:color w:val="000000"/>
+          <w:sz w:val="19"/>
+          <w:szCs w:val="19"/>
+        </w:rPr>
+        <w:t xml:space="preserve">                }</w:t>
+      </w:r>
+    </w:p>
+    <w:p>
+      <w:pPr>
+        <w:ind w:left="1800"/>
+        <w:rPr>
+          <w:rFonts w:ascii="Consolas" w:hAnsi="Consolas" w:cs="Consolas"/>
+          <w:color w:val="000000"/>
+          <w:sz w:val="19"/>
+          <w:szCs w:val="19"/>
+        </w:rPr>
+      </w:pPr>
+      <w:r>
+        <w:rPr>
+          <w:rFonts w:ascii="Consolas" w:hAnsi="Consolas" w:cs="Consolas"/>
+          <w:color w:val="000000"/>
+          <w:sz w:val="19"/>
+          <w:szCs w:val="19"/>
+        </w:rPr>
+        <w:t xml:space="preserve">            }</w:t>
+      </w:r>
+    </w:p>
+    <w:p>
+      <w:r>
+        <w:t>8.</w:t>
+      </w:r>
+      <w:r>
+        <w:tab/>
+        <w:t>Apply coupon</w:t>
+      </w:r>
+      <w:r>
+        <w:t xml:space="preserve"> for customer</w:t>
+      </w:r>
+    </w:p>
+    <w:p>
+      <w:pPr>
+        <w:pStyle w:val="ListParagraph"/>
+        <w:numPr>
+          <w:ilvl w:val="0"/>
+          <w:numId w:val="2"/>
+        </w:numPr>
+      </w:pPr>
+      <w:r>
+        <w:t xml:space="preserve">URL: </w:t>
+      </w:r>
+      <w:hyperlink r:id="rId7" w:history="1">
+        <w:r>
+          <w:rPr>
+            <w:rStyle w:val="Hyperlink"/>
+          </w:rPr>
+          <w:t>http://localhost:56720/update-basket.aspx?coupon_code=abc&amp;order_id=1</w:t>
+        </w:r>
+      </w:hyperlink>
+    </w:p>
+    <w:p>
+      <w:pPr>
+        <w:pStyle w:val="ListParagraph"/>
+        <w:numPr>
+          <w:ilvl w:val="0"/>
+          <w:numId w:val="2"/>
+        </w:numPr>
+      </w:pPr>
+      <w:r>
+        <w:t xml:space="preserve">Only order with </w:t>
+      </w:r>
+      <w:r>
+        <w:t>status “New” and Order ID = Requested Order Id is updated with coupon</w:t>
+      </w:r>
+      <w:r>
+        <w:t>.</w:t>
+      </w:r>
+    </w:p>
+    <w:p>
+      <w:pPr>
+        <w:pStyle w:val="ListParagraph"/>
+        <w:numPr>
+          <w:ilvl w:val="0"/>
+          <w:numId w:val="2"/>
+        </w:numPr>
+      </w:pPr>
+      <w:r>
+        <w:t>Note: One order accept only one coupon. If new coupon applied, the old one will be remove.</w:t>
+      </w:r>
+      <w:bookmarkStart w:id="0" w:name="_GoBack"/>
+      <w:bookmarkEnd w:id="0"/>
+    </w:p>
+    <w:p>
+      <w:pPr>
+        <w:pStyle w:val="ListParagraph"/>
+        <w:numPr>
+          <w:ilvl w:val="0"/>
+          <w:numId w:val="2"/>
+        </w:numPr>
+      </w:pPr>
+      <w:r>
+        <w:t xml:space="preserve">Function </w:t>
+      </w:r>
+      <w:r>
+        <w:rPr>
+          <w:rFonts w:ascii="Consolas" w:hAnsi="Consolas" w:cs="Consolas"/>
+          <w:color w:val="000000"/>
+          <w:sz w:val="19"/>
+          <w:szCs w:val="19"/>
+        </w:rPr>
+        <w:t>UpdateOrderDiscount</w:t>
+      </w:r>
+    </w:p>
+    <w:p>
+      <w:pPr>
+        <w:pStyle w:val="ListParagraph"/>
+        <w:numPr>
+          <w:ilvl w:val="0"/>
+          <w:numId w:val="2"/>
+        </w:numPr>
+      </w:pPr>
+      <w:r>
+        <w:t xml:space="preserve">Look for existed voucher: </w:t>
+      </w:r>
+      <w:r>
+        <w:rPr>
+          <w:rFonts w:ascii="Consolas" w:hAnsi="Consolas" w:cs="Consolas"/>
+          <w:color w:val="0000FF"/>
+          <w:sz w:val="19"/>
+          <w:szCs w:val="19"/>
+        </w:rPr>
+        <w:t>var</w:t>
+      </w:r>
+      <w:r>
+        <w:rPr>
+          <w:rFonts w:ascii="Consolas" w:hAnsi="Consolas" w:cs="Consolas"/>
+          <w:color w:val="000000"/>
+          <w:sz w:val="19"/>
+          <w:szCs w:val="19"/>
+        </w:rPr>
+        <w:t xml:space="preserve"> voucher = context.vouchers.SingleOrDefault(w =&gt; w.voucher_code == couponCode);</w:t>
+      </w:r>
+    </w:p>
+    <w:p>
+      <w:pPr>
+        <w:pStyle w:val="ListParagraph"/>
+        <w:numPr>
+          <w:ilvl w:val="0"/>
+          <w:numId w:val="2"/>
+        </w:numPr>
+      </w:pPr>
+      <w:r>
+        <w:t>Below are the field and comment for voucher fields</w:t>
+      </w:r>
+      <w:r>
+        <w:t>:</w:t>
+      </w:r>
+    </w:p>
+    <w:p>
+      <w:pPr>
+        <w:autoSpaceDE w:val="0"/>
+        <w:autoSpaceDN w:val="0"/>
+        <w:adjustRightInd w:val="0"/>
+        <w:spacing w:after="0" w:line="240" w:lineRule="auto"/>
+        <w:ind w:left="1080"/>
+        <w:rPr>
+          <w:rFonts w:ascii="Consolas" w:hAnsi="Consolas" w:cs="Consolas"/>
+          <w:color w:val="000000"/>
+          <w:sz w:val="19"/>
+          <w:szCs w:val="19"/>
+        </w:rPr>
+      </w:pPr>
+      <w:r>
+        <w:rPr>
+          <w:rFonts w:ascii="Consolas" w:hAnsi="Consolas" w:cs="Consolas"/>
+          <w:color w:val="008000"/>
+          <w:sz w:val="19"/>
+          <w:szCs w:val="19"/>
+        </w:rPr>
+        <w:t>//The number of uses currently</w:t>
+      </w:r>
+    </w:p>
+    <w:p>
+      <w:pPr>
+        <w:autoSpaceDE w:val="0"/>
+        <w:autoSpaceDN w:val="0"/>
+        <w:adjustRightInd w:val="0"/>
+        <w:spacing w:after="0" w:line="240" w:lineRule="auto"/>
+        <w:ind w:left="1080"/>
+        <w:rPr>
+          <w:rFonts w:ascii="Consolas" w:hAnsi="Consolas" w:cs="Consolas"/>
+          <w:color w:val="000000"/>
+          <w:sz w:val="19"/>
+          <w:szCs w:val="19"/>
+        </w:rPr>
+      </w:pPr>
+      <w:r>
+        <w:rPr>
+          <w:rFonts w:ascii="Consolas" w:hAnsi="Consolas" w:cs="Consolas"/>
+          <w:color w:val="000000"/>
+          <w:sz w:val="19"/>
+          <w:szCs w:val="19"/>
+        </w:rPr>
+        <w:t>int voucher_uses = 0;</w:t>
+      </w:r>
+    </w:p>
+    <w:p>
+      <w:pPr>
+        <w:autoSpaceDE w:val="0"/>
+        <w:autoSpaceDN w:val="0"/>
+        <w:adjustRightInd w:val="0"/>
+        <w:spacing w:after="0" w:line="240" w:lineRule="auto"/>
+        <w:ind w:left="1080"/>
+        <w:rPr>
+          <w:rFonts w:ascii="Consolas" w:hAnsi="Consolas" w:cs="Consolas"/>
+          <w:color w:val="000000"/>
+          <w:sz w:val="19"/>
+          <w:szCs w:val="19"/>
+        </w:rPr>
+      </w:pPr>
+      <w:r>
+        <w:rPr>
+          <w:rFonts w:ascii="Consolas" w:hAnsi="Consolas" w:cs="Consolas"/>
+          <w:color w:val="000000"/>
+          <w:sz w:val="19"/>
+          <w:szCs w:val="19"/>
+        </w:rPr>
+        <w:t>Int32.TryParse(voucher.voucher_uses + "", out voucher_uses);</w:t>
+      </w:r>
+    </w:p>
+    <w:p>
+      <w:pPr>
+        <w:autoSpaceDE w:val="0"/>
+        <w:autoSpaceDN w:val="0"/>
+        <w:adjustRightInd w:val="0"/>
+        <w:spacing w:after="0" w:line="240" w:lineRule="auto"/>
+        <w:ind w:left="1080"/>
+        <w:rPr>
+          <w:rFonts w:ascii="Consolas" w:hAnsi="Consolas" w:cs="Consolas"/>
+          <w:color w:val="000000"/>
+          <w:sz w:val="19"/>
+          <w:szCs w:val="19"/>
+        </w:rPr>
+      </w:pPr>
+    </w:p>
+    <w:p>
+      <w:pPr>
+        <w:autoSpaceDE w:val="0"/>
+        <w:autoSpaceDN w:val="0"/>
+        <w:adjustRightInd w:val="0"/>
+        <w:spacing w:after="0" w:line="240" w:lineRule="auto"/>
+        <w:ind w:left="1080"/>
+        <w:rPr>
+          <w:rFonts w:ascii="Consolas" w:hAnsi="Consolas" w:cs="Consolas"/>
+          <w:color w:val="008000"/>
+          <w:sz w:val="19"/>
+          <w:szCs w:val="19"/>
+        </w:rPr>
+      </w:pPr>
+      <w:r>
+        <w:rPr>
+          <w:rFonts w:ascii="Consolas" w:hAnsi="Consolas" w:cs="Consolas"/>
+          <w:color w:val="008000"/>
+          <w:sz w:val="19"/>
+          <w:szCs w:val="19"/>
+        </w:rPr>
+        <w:t>//The max uses this voucher has</w:t>
+      </w:r>
+    </w:p>
+    <w:p>
+      <w:pPr>
+        <w:autoSpaceDE w:val="0"/>
+        <w:autoSpaceDN w:val="0"/>
+        <w:adjustRightInd w:val="0"/>
+        <w:spacing w:after="0" w:line="240" w:lineRule="auto"/>
+        <w:ind w:left="1080"/>
+        <w:rPr>
+          <w:rFonts w:ascii="Consolas" w:hAnsi="Consolas" w:cs="Consolas"/>
+          <w:color w:val="000000"/>
+          <w:sz w:val="19"/>
+          <w:szCs w:val="19"/>
+        </w:rPr>
+      </w:pPr>
+      <w:r>
+        <w:rPr>
+          <w:rFonts w:ascii="Consolas" w:hAnsi="Consolas" w:cs="Consolas"/>
+          <w:color w:val="000000"/>
+          <w:sz w:val="19"/>
+          <w:szCs w:val="19"/>
+        </w:rPr>
+        <w:t>int voucher_max_uses = 0;</w:t>
+      </w:r>
+    </w:p>
+    <w:p>
+      <w:pPr>
+        <w:autoSpaceDE w:val="0"/>
+        <w:autoSpaceDN w:val="0"/>
+        <w:adjustRightInd w:val="0"/>
+        <w:spacing w:after="0" w:line="240" w:lineRule="auto"/>
+        <w:ind w:left="1080"/>
+        <w:rPr>
+          <w:rFonts w:ascii="Consolas" w:hAnsi="Consolas" w:cs="Consolas"/>
+          <w:color w:val="000000"/>
+          <w:sz w:val="19"/>
+          <w:szCs w:val="19"/>
+        </w:rPr>
+      </w:pPr>
+      <w:r>
+        <w:rPr>
+          <w:rFonts w:ascii="Consolas" w:hAnsi="Consolas" w:cs="Consolas"/>
+          <w:color w:val="000000"/>
+          <w:sz w:val="19"/>
+          <w:szCs w:val="19"/>
+        </w:rPr>
+        <w:t>Int32.TryParse(voucher.voucher_max_uses + "", out voucher_max_uses);</w:t>
+      </w:r>
+    </w:p>
+    <w:p>
+      <w:pPr>
+        <w:autoSpaceDE w:val="0"/>
+        <w:autoSpaceDN w:val="0"/>
+        <w:adjustRightInd w:val="0"/>
+        <w:spacing w:after="0" w:line="240" w:lineRule="auto"/>
+        <w:ind w:left="1080"/>
+        <w:rPr>
+          <w:rFonts w:ascii="Consolas" w:hAnsi="Consolas" w:cs="Consolas"/>
+          <w:color w:val="000000"/>
+          <w:sz w:val="19"/>
+          <w:szCs w:val="19"/>
+        </w:rPr>
+      </w:pPr>
+    </w:p>
+    <w:p>
+      <w:pPr>
+        <w:autoSpaceDE w:val="0"/>
+        <w:autoSpaceDN w:val="0"/>
+        <w:adjustRightInd w:val="0"/>
+        <w:spacing w:after="0" w:line="240" w:lineRule="auto"/>
+        <w:ind w:left="1080"/>
+        <w:rPr>
+          <w:rFonts w:ascii="Consolas" w:hAnsi="Consolas" w:cs="Consolas"/>
+          <w:color w:val="008000"/>
+          <w:sz w:val="19"/>
+          <w:szCs w:val="19"/>
+        </w:rPr>
+      </w:pPr>
+      <w:r>
+        <w:rPr>
+          <w:rFonts w:ascii="Consolas" w:hAnsi="Consolas" w:cs="Consolas"/>
+          <w:color w:val="008000"/>
+          <w:sz w:val="19"/>
+          <w:szCs w:val="19"/>
+        </w:rPr>
+        <w:t>//How many times a user can use this voucher.</w:t>
+      </w:r>
+    </w:p>
+    <w:p>
+      <w:pPr>
+        <w:autoSpaceDE w:val="0"/>
+        <w:autoSpaceDN w:val="0"/>
+        <w:adjustRightInd w:val="0"/>
+        <w:spacing w:after="0" w:line="240" w:lineRule="auto"/>
+        <w:ind w:left="1080"/>
+        <w:rPr>
+          <w:rFonts w:ascii="Consolas" w:hAnsi="Consolas" w:cs="Consolas"/>
+          <w:color w:val="000000"/>
+          <w:sz w:val="19"/>
+          <w:szCs w:val="19"/>
+        </w:rPr>
+      </w:pPr>
+      <w:r>
+        <w:rPr>
+          <w:rFonts w:ascii="Consolas" w:hAnsi="Consolas" w:cs="Consolas"/>
+          <w:color w:val="000000"/>
+          <w:sz w:val="19"/>
+          <w:szCs w:val="19"/>
+        </w:rPr>
+        <w:t>int voucher_max_uses_user = 0;</w:t>
+      </w:r>
+    </w:p>
+    <w:p>
+      <w:pPr>
+        <w:autoSpaceDE w:val="0"/>
+        <w:autoSpaceDN w:val="0"/>
+        <w:adjustRightInd w:val="0"/>
+        <w:spacing w:after="0" w:line="240" w:lineRule="auto"/>
+        <w:ind w:left="1080"/>
+        <w:rPr>
+          <w:rFonts w:ascii="Consolas" w:hAnsi="Consolas" w:cs="Consolas"/>
+          <w:color w:val="000000"/>
+          <w:sz w:val="19"/>
+          <w:szCs w:val="19"/>
+        </w:rPr>
+      </w:pPr>
+      <w:r>
+        <w:rPr>
+          <w:rFonts w:ascii="Consolas" w:hAnsi="Consolas" w:cs="Consolas"/>
+          <w:color w:val="000000"/>
+          <w:sz w:val="19"/>
+          <w:szCs w:val="19"/>
+        </w:rPr>
+        <w:t>Int32.TryParse(voucher.voucher_max_uses_user + "", out voucher_max_uses_user);</w:t>
+      </w:r>
+    </w:p>
+    <w:p>
+      <w:pPr>
+        <w:autoSpaceDE w:val="0"/>
+        <w:autoSpaceDN w:val="0"/>
+        <w:adjustRightInd w:val="0"/>
+        <w:spacing w:after="0" w:line="240" w:lineRule="auto"/>
+        <w:ind w:left="1080"/>
+        <w:rPr>
+          <w:rFonts w:ascii="Consolas" w:hAnsi="Consolas" w:cs="Consolas"/>
+          <w:color w:val="000000"/>
+          <w:sz w:val="19"/>
+          <w:szCs w:val="19"/>
+        </w:rPr>
+      </w:pPr>
+    </w:p>
+    <w:p>
+      <w:pPr>
+        <w:autoSpaceDE w:val="0"/>
+        <w:autoSpaceDN w:val="0"/>
+        <w:adjustRightInd w:val="0"/>
+        <w:spacing w:after="0" w:line="240" w:lineRule="auto"/>
+        <w:ind w:left="1080"/>
+        <w:rPr>
+          <w:rFonts w:ascii="Consolas" w:hAnsi="Consolas" w:cs="Consolas"/>
+          <w:color w:val="008000"/>
+          <w:sz w:val="19"/>
+          <w:szCs w:val="19"/>
+        </w:rPr>
+      </w:pPr>
+      <w:r>
+        <w:rPr>
+          <w:rFonts w:ascii="Consolas" w:hAnsi="Consolas" w:cs="Consolas"/>
+          <w:color w:val="008000"/>
+          <w:sz w:val="19"/>
+          <w:szCs w:val="19"/>
+        </w:rPr>
+        <w:lastRenderedPageBreak/>
+        <w:t>//The type can be: voucher, discount, sale. What ever you want.</w:t>
+      </w:r>
+    </w:p>
+    <w:p>
+      <w:pPr>
+        <w:autoSpaceDE w:val="0"/>
+        <w:autoSpaceDN w:val="0"/>
+        <w:adjustRightInd w:val="0"/>
+        <w:spacing w:after="0" w:line="240" w:lineRule="auto"/>
+        <w:ind w:left="1080"/>
+        <w:rPr>
+          <w:rFonts w:ascii="Consolas" w:hAnsi="Consolas" w:cs="Consolas"/>
+          <w:color w:val="000000"/>
+          <w:sz w:val="19"/>
+          <w:szCs w:val="19"/>
+        </w:rPr>
+      </w:pPr>
+      <w:r>
+        <w:rPr>
+          <w:rFonts w:ascii="Consolas" w:hAnsi="Consolas" w:cs="Consolas"/>
+          <w:color w:val="000000"/>
+          <w:sz w:val="19"/>
+          <w:szCs w:val="19"/>
+        </w:rPr>
+        <w:t>VoucherType.Type voucher_type = voucher.voucher_type == null? VoucherType.Type.Voucher : (VoucherType.Type)voucher.voucher_type;</w:t>
+      </w:r>
+    </w:p>
+    <w:p>
+      <w:pPr>
+        <w:autoSpaceDE w:val="0"/>
+        <w:autoSpaceDN w:val="0"/>
+        <w:adjustRightInd w:val="0"/>
+        <w:spacing w:after="0" w:line="240" w:lineRule="auto"/>
+        <w:ind w:left="1080"/>
+        <w:rPr>
+          <w:rFonts w:ascii="Consolas" w:hAnsi="Consolas" w:cs="Consolas"/>
+          <w:color w:val="000000"/>
+          <w:sz w:val="19"/>
+          <w:szCs w:val="19"/>
+        </w:rPr>
+      </w:pPr>
+    </w:p>
+    <w:p>
+      <w:pPr>
+        <w:autoSpaceDE w:val="0"/>
+        <w:autoSpaceDN w:val="0"/>
+        <w:adjustRightInd w:val="0"/>
+        <w:spacing w:after="0" w:line="240" w:lineRule="auto"/>
+        <w:ind w:left="1080"/>
+        <w:rPr>
+          <w:rFonts w:ascii="Consolas" w:hAnsi="Consolas" w:cs="Consolas"/>
+          <w:color w:val="008000"/>
+          <w:sz w:val="19"/>
+          <w:szCs w:val="19"/>
+        </w:rPr>
+      </w:pPr>
+      <w:r>
+        <w:rPr>
+          <w:rFonts w:ascii="Consolas" w:hAnsi="Consolas" w:cs="Consolas"/>
+          <w:color w:val="008000"/>
+          <w:sz w:val="19"/>
+          <w:szCs w:val="19"/>
+        </w:rPr>
+        <w:t>//The amount to discount by (in pennies) in this example.</w:t>
+      </w:r>
+    </w:p>
+    <w:p>
+      <w:pPr>
+        <w:autoSpaceDE w:val="0"/>
+        <w:autoSpaceDN w:val="0"/>
+        <w:adjustRightInd w:val="0"/>
+        <w:spacing w:after="0" w:line="240" w:lineRule="auto"/>
+        <w:ind w:left="1080"/>
+        <w:rPr>
+          <w:rFonts w:ascii="Consolas" w:hAnsi="Consolas" w:cs="Consolas"/>
+          <w:color w:val="000000"/>
+          <w:sz w:val="19"/>
+          <w:szCs w:val="19"/>
+        </w:rPr>
+      </w:pPr>
+      <w:r>
+        <w:rPr>
+          <w:rFonts w:ascii="Consolas" w:hAnsi="Consolas" w:cs="Consolas"/>
+          <w:color w:val="000000"/>
+          <w:sz w:val="19"/>
+          <w:szCs w:val="19"/>
+        </w:rPr>
+        <w:t>int voucher_discount_amount = 0;</w:t>
+      </w:r>
+    </w:p>
+    <w:p>
+      <w:pPr>
+        <w:autoSpaceDE w:val="0"/>
+        <w:autoSpaceDN w:val="0"/>
+        <w:adjustRightInd w:val="0"/>
+        <w:spacing w:after="0" w:line="240" w:lineRule="auto"/>
+        <w:ind w:left="1080"/>
+        <w:rPr>
+          <w:rFonts w:ascii="Consolas" w:hAnsi="Consolas" w:cs="Consolas"/>
+          <w:color w:val="000000"/>
+          <w:sz w:val="19"/>
+          <w:szCs w:val="19"/>
+        </w:rPr>
+      </w:pPr>
+      <w:r>
+        <w:rPr>
+          <w:rFonts w:ascii="Consolas" w:hAnsi="Consolas" w:cs="Consolas"/>
+          <w:color w:val="000000"/>
+          <w:sz w:val="19"/>
+          <w:szCs w:val="19"/>
+        </w:rPr>
+        <w:t>Int32.TryParse(voucher.voucher_discount_amount + "", out voucher_discount_amount);</w:t>
+      </w:r>
+    </w:p>
+    <w:p>
+      <w:pPr>
+        <w:autoSpaceDE w:val="0"/>
+        <w:autoSpaceDN w:val="0"/>
+        <w:adjustRightInd w:val="0"/>
+        <w:spacing w:after="0" w:line="240" w:lineRule="auto"/>
+        <w:ind w:left="1080"/>
+        <w:rPr>
+          <w:rFonts w:ascii="Consolas" w:hAnsi="Consolas" w:cs="Consolas"/>
+          <w:color w:val="000000"/>
+          <w:sz w:val="19"/>
+          <w:szCs w:val="19"/>
+        </w:rPr>
+      </w:pPr>
+    </w:p>
+    <w:p>
+      <w:pPr>
+        <w:autoSpaceDE w:val="0"/>
+        <w:autoSpaceDN w:val="0"/>
+        <w:adjustRightInd w:val="0"/>
+        <w:spacing w:after="0" w:line="240" w:lineRule="auto"/>
+        <w:ind w:left="1080"/>
+        <w:rPr>
+          <w:rFonts w:ascii="Consolas" w:hAnsi="Consolas" w:cs="Consolas"/>
+          <w:color w:val="008000"/>
+          <w:sz w:val="19"/>
+          <w:szCs w:val="19"/>
+        </w:rPr>
+      </w:pPr>
+      <w:r>
+        <w:rPr>
+          <w:rFonts w:ascii="Consolas" w:hAnsi="Consolas" w:cs="Consolas"/>
+          <w:color w:val="008000"/>
+          <w:sz w:val="19"/>
+          <w:szCs w:val="19"/>
+        </w:rPr>
+        <w:t>//Whether or not the voucher is a percentage or a fixed price.</w:t>
+      </w:r>
+    </w:p>
+    <w:p>
+      <w:pPr>
+        <w:autoSpaceDE w:val="0"/>
+        <w:autoSpaceDN w:val="0"/>
+        <w:adjustRightInd w:val="0"/>
+        <w:spacing w:after="0" w:line="240" w:lineRule="auto"/>
+        <w:ind w:left="1080"/>
+        <w:rPr>
+          <w:rFonts w:ascii="Consolas" w:hAnsi="Consolas" w:cs="Consolas"/>
+          <w:color w:val="000000"/>
+          <w:sz w:val="19"/>
+          <w:szCs w:val="19"/>
+        </w:rPr>
+      </w:pPr>
+      <w:r>
+        <w:rPr>
+          <w:rFonts w:ascii="Consolas" w:hAnsi="Consolas" w:cs="Consolas"/>
+          <w:color w:val="000000"/>
+          <w:sz w:val="19"/>
+          <w:szCs w:val="19"/>
+        </w:rPr>
+        <w:t>bool voucher_is_fixed = false;</w:t>
+      </w:r>
+    </w:p>
+    <w:p>
+      <w:pPr>
+        <w:autoSpaceDE w:val="0"/>
+        <w:autoSpaceDN w:val="0"/>
+        <w:adjustRightInd w:val="0"/>
+        <w:spacing w:after="0" w:line="240" w:lineRule="auto"/>
+        <w:ind w:left="1080"/>
+        <w:rPr>
+          <w:rFonts w:ascii="Consolas" w:hAnsi="Consolas" w:cs="Consolas"/>
+          <w:color w:val="000000"/>
+          <w:sz w:val="19"/>
+          <w:szCs w:val="19"/>
+        </w:rPr>
+      </w:pPr>
+      <w:r>
+        <w:rPr>
+          <w:rFonts w:ascii="Consolas" w:hAnsi="Consolas" w:cs="Consolas"/>
+          <w:color w:val="000000"/>
+          <w:sz w:val="19"/>
+          <w:szCs w:val="19"/>
+        </w:rPr>
+        <w:t>bool.TryParse(voucher.voucher_is_fixed + "", out voucher_is_fixed);</w:t>
+      </w:r>
+    </w:p>
+    <w:p>
+      <w:pPr>
+        <w:autoSpaceDE w:val="0"/>
+        <w:autoSpaceDN w:val="0"/>
+        <w:adjustRightInd w:val="0"/>
+        <w:spacing w:after="0" w:line="240" w:lineRule="auto"/>
+        <w:ind w:left="1080"/>
+        <w:rPr>
+          <w:rFonts w:ascii="Consolas" w:hAnsi="Consolas" w:cs="Consolas"/>
+          <w:color w:val="000000"/>
+          <w:sz w:val="19"/>
+          <w:szCs w:val="19"/>
+        </w:rPr>
+      </w:pPr>
+    </w:p>
+    <w:p>
+      <w:pPr>
+        <w:autoSpaceDE w:val="0"/>
+        <w:autoSpaceDN w:val="0"/>
+        <w:adjustRightInd w:val="0"/>
+        <w:spacing w:after="0" w:line="240" w:lineRule="auto"/>
+        <w:ind w:left="1080"/>
+        <w:rPr>
+          <w:rFonts w:ascii="Consolas" w:hAnsi="Consolas" w:cs="Consolas"/>
+          <w:color w:val="008000"/>
+          <w:sz w:val="19"/>
+          <w:szCs w:val="19"/>
+        </w:rPr>
+      </w:pPr>
+      <w:r>
+        <w:rPr>
+          <w:rFonts w:ascii="Consolas" w:hAnsi="Consolas" w:cs="Consolas"/>
+          <w:color w:val="008000"/>
+          <w:sz w:val="19"/>
+          <w:szCs w:val="19"/>
+        </w:rPr>
+        <w:t>//When the voucher begins</w:t>
+      </w:r>
+    </w:p>
+    <w:p>
+      <w:pPr>
+        <w:autoSpaceDE w:val="0"/>
+        <w:autoSpaceDN w:val="0"/>
+        <w:adjustRightInd w:val="0"/>
+        <w:spacing w:after="0" w:line="240" w:lineRule="auto"/>
+        <w:ind w:left="1080"/>
+        <w:rPr>
+          <w:rFonts w:ascii="Consolas" w:hAnsi="Consolas" w:cs="Consolas"/>
+          <w:color w:val="000000"/>
+          <w:sz w:val="19"/>
+          <w:szCs w:val="19"/>
+        </w:rPr>
+      </w:pPr>
+      <w:r>
+        <w:rPr>
+          <w:rFonts w:ascii="Consolas" w:hAnsi="Consolas" w:cs="Consolas"/>
+          <w:color w:val="000000"/>
+          <w:sz w:val="19"/>
+          <w:szCs w:val="19"/>
+        </w:rPr>
+        <w:t>DateTime voucher_starts_at = DateTime.UtcNow;</w:t>
+      </w:r>
+    </w:p>
+    <w:p>
+      <w:pPr>
+        <w:autoSpaceDE w:val="0"/>
+        <w:autoSpaceDN w:val="0"/>
+        <w:adjustRightInd w:val="0"/>
+        <w:spacing w:after="0" w:line="240" w:lineRule="auto"/>
+        <w:ind w:left="1080"/>
+        <w:rPr>
+          <w:rFonts w:ascii="Consolas" w:hAnsi="Consolas" w:cs="Consolas"/>
+          <w:color w:val="000000"/>
+          <w:sz w:val="19"/>
+          <w:szCs w:val="19"/>
+        </w:rPr>
+      </w:pPr>
+      <w:r>
+        <w:rPr>
+          <w:rFonts w:ascii="Consolas" w:hAnsi="Consolas" w:cs="Consolas"/>
+          <w:color w:val="000000"/>
+          <w:sz w:val="19"/>
+          <w:szCs w:val="19"/>
+        </w:rPr>
+        <w:t>DateTime.TryParse(voucher.voucher_starts_at + "", out voucher_starts_at);</w:t>
+      </w:r>
+    </w:p>
+    <w:p>
+      <w:pPr>
+        <w:autoSpaceDE w:val="0"/>
+        <w:autoSpaceDN w:val="0"/>
+        <w:adjustRightInd w:val="0"/>
+        <w:spacing w:after="0" w:line="240" w:lineRule="auto"/>
+        <w:ind w:left="1080"/>
+        <w:rPr>
+          <w:rFonts w:ascii="Consolas" w:hAnsi="Consolas" w:cs="Consolas"/>
+          <w:color w:val="000000"/>
+          <w:sz w:val="19"/>
+          <w:szCs w:val="19"/>
+        </w:rPr>
+      </w:pPr>
+    </w:p>
+    <w:p>
+      <w:pPr>
+        <w:autoSpaceDE w:val="0"/>
+        <w:autoSpaceDN w:val="0"/>
+        <w:adjustRightInd w:val="0"/>
+        <w:spacing w:after="0" w:line="240" w:lineRule="auto"/>
+        <w:ind w:left="1080"/>
+        <w:rPr>
+          <w:rFonts w:ascii="Consolas" w:hAnsi="Consolas" w:cs="Consolas"/>
+          <w:color w:val="008000"/>
+          <w:sz w:val="19"/>
+          <w:szCs w:val="19"/>
+        </w:rPr>
+      </w:pPr>
+      <w:r>
+        <w:rPr>
+          <w:rFonts w:ascii="Consolas" w:hAnsi="Consolas" w:cs="Consolas"/>
+          <w:color w:val="008000"/>
+          <w:sz w:val="19"/>
+          <w:szCs w:val="19"/>
+        </w:rPr>
+        <w:t>//When the voucher ends</w:t>
+      </w:r>
+    </w:p>
+    <w:p>
+      <w:pPr>
+        <w:autoSpaceDE w:val="0"/>
+        <w:autoSpaceDN w:val="0"/>
+        <w:adjustRightInd w:val="0"/>
+        <w:spacing w:after="0" w:line="240" w:lineRule="auto"/>
+        <w:ind w:left="1080"/>
+        <w:rPr>
+          <w:rFonts w:ascii="Consolas" w:hAnsi="Consolas" w:cs="Consolas"/>
+          <w:color w:val="000000"/>
+          <w:sz w:val="19"/>
+          <w:szCs w:val="19"/>
+        </w:rPr>
+      </w:pPr>
+      <w:r>
+        <w:rPr>
+          <w:rFonts w:ascii="Consolas" w:hAnsi="Consolas" w:cs="Consolas"/>
+          <w:color w:val="000000"/>
+          <w:sz w:val="19"/>
+          <w:szCs w:val="19"/>
+        </w:rPr>
+        <w:t>DateTime voucher_expires_at = DateTime.UtcNow;</w:t>
+      </w:r>
+    </w:p>
+    <w:p>
+      <w:pPr>
+        <w:autoSpaceDE w:val="0"/>
+        <w:autoSpaceDN w:val="0"/>
+        <w:adjustRightInd w:val="0"/>
+        <w:spacing w:after="0" w:line="240" w:lineRule="auto"/>
+        <w:ind w:left="1080"/>
+        <w:rPr>
+          <w:rFonts w:ascii="Consolas" w:hAnsi="Consolas" w:cs="Consolas"/>
+          <w:color w:val="000000"/>
+          <w:sz w:val="19"/>
+          <w:szCs w:val="19"/>
+        </w:rPr>
+      </w:pPr>
+      <w:r>
+        <w:rPr>
+          <w:rFonts w:ascii="Consolas" w:hAnsi="Consolas" w:cs="Consolas"/>
+          <w:color w:val="000000"/>
+          <w:sz w:val="19"/>
+          <w:szCs w:val="19"/>
+        </w:rPr>
+        <w:t>DateTime.TryParse(voucher.voucher_expires_at + "", out voucher_expires_at);</w:t>
+      </w:r>
+    </w:p>
+    <w:p>
+      <w:pPr>
+        <w:autoSpaceDE w:val="0"/>
+        <w:autoSpaceDN w:val="0"/>
+        <w:adjustRightInd w:val="0"/>
+        <w:spacing w:after="0" w:line="240" w:lineRule="auto"/>
+        <w:ind w:left="1080"/>
+        <w:rPr>
+          <w:rFonts w:ascii="Consolas" w:hAnsi="Consolas" w:cs="Consolas"/>
+          <w:color w:val="000000"/>
+          <w:sz w:val="19"/>
+          <w:szCs w:val="19"/>
+        </w:rPr>
+      </w:pPr>
+    </w:p>
+    <w:p>
+      <w:pPr>
+        <w:autoSpaceDE w:val="0"/>
+        <w:autoSpaceDN w:val="0"/>
+        <w:adjustRightInd w:val="0"/>
+        <w:spacing w:after="0" w:line="240" w:lineRule="auto"/>
+        <w:ind w:left="1080"/>
+        <w:rPr>
+          <w:rFonts w:ascii="Consolas" w:hAnsi="Consolas" w:cs="Consolas"/>
+          <w:color w:val="008000"/>
+          <w:sz w:val="19"/>
+          <w:szCs w:val="19"/>
+        </w:rPr>
+      </w:pPr>
+      <w:r>
+        <w:rPr>
+          <w:rFonts w:ascii="Consolas" w:hAnsi="Consolas" w:cs="Consolas"/>
+          <w:color w:val="008000"/>
+          <w:sz w:val="19"/>
+          <w:szCs w:val="19"/>
+        </w:rPr>
+        <w:t>//Product id this voucher apply to</w:t>
+      </w:r>
+    </w:p>
+    <w:p>
+      <w:pPr>
+        <w:autoSpaceDE w:val="0"/>
+        <w:autoSpaceDN w:val="0"/>
+        <w:adjustRightInd w:val="0"/>
+        <w:spacing w:after="0" w:line="240" w:lineRule="auto"/>
+        <w:ind w:left="1080"/>
+        <w:rPr>
+          <w:rFonts w:ascii="Consolas" w:hAnsi="Consolas" w:cs="Consolas"/>
+          <w:color w:val="000000"/>
+          <w:sz w:val="19"/>
+          <w:szCs w:val="19"/>
+        </w:rPr>
+      </w:pPr>
+      <w:r>
+        <w:rPr>
+          <w:rFonts w:ascii="Consolas" w:hAnsi="Consolas" w:cs="Consolas"/>
+          <w:color w:val="000000"/>
+          <w:sz w:val="19"/>
+          <w:szCs w:val="19"/>
+        </w:rPr>
+        <w:t>int voucher_product_id = 0;</w:t>
+      </w:r>
+    </w:p>
+    <w:p>
+      <w:pPr>
+        <w:autoSpaceDE w:val="0"/>
+        <w:autoSpaceDN w:val="0"/>
+        <w:adjustRightInd w:val="0"/>
+        <w:spacing w:after="0" w:line="240" w:lineRule="auto"/>
+        <w:ind w:left="1080"/>
+        <w:rPr>
+          <w:rFonts w:ascii="Consolas" w:hAnsi="Consolas" w:cs="Consolas"/>
+          <w:color w:val="000000"/>
+          <w:sz w:val="19"/>
+          <w:szCs w:val="19"/>
+        </w:rPr>
+      </w:pPr>
+      <w:r>
+        <w:rPr>
+          <w:rFonts w:ascii="Consolas" w:hAnsi="Consolas" w:cs="Consolas"/>
+          <w:color w:val="000000"/>
+          <w:sz w:val="19"/>
+          <w:szCs w:val="19"/>
+        </w:rPr>
+        <w:t>Int32.TryParse(voucher.voucher_product_id + "", out voucher_product_id);</w:t>
+      </w:r>
+    </w:p>
+    <w:p>
+      <w:pPr>
+        <w:autoSpaceDE w:val="0"/>
+        <w:autoSpaceDN w:val="0"/>
+        <w:adjustRightInd w:val="0"/>
+        <w:spacing w:after="0" w:line="240" w:lineRule="auto"/>
+        <w:ind w:left="1080"/>
+        <w:rPr>
+          <w:rFonts w:ascii="Consolas" w:hAnsi="Consolas" w:cs="Consolas"/>
+          <w:color w:val="000000"/>
+          <w:sz w:val="19"/>
+          <w:szCs w:val="19"/>
+        </w:rPr>
+      </w:pPr>
+    </w:p>
+    <w:p>
+      <w:pPr>
+        <w:autoSpaceDE w:val="0"/>
+        <w:autoSpaceDN w:val="0"/>
+        <w:adjustRightInd w:val="0"/>
+        <w:spacing w:after="0" w:line="240" w:lineRule="auto"/>
+        <w:ind w:left="1080"/>
+        <w:rPr>
+          <w:rFonts w:ascii="Consolas" w:hAnsi="Consolas" w:cs="Consolas"/>
+          <w:color w:val="008000"/>
+          <w:sz w:val="19"/>
+          <w:szCs w:val="19"/>
+        </w:rPr>
+      </w:pPr>
+      <w:r>
+        <w:rPr>
+          <w:rFonts w:ascii="Consolas" w:hAnsi="Consolas" w:cs="Consolas"/>
+          <w:color w:val="008000"/>
+          <w:sz w:val="19"/>
+          <w:szCs w:val="19"/>
+        </w:rPr>
+        <w:t>//User id this voucher apply to</w:t>
+      </w:r>
+    </w:p>
+    <w:p>
+      <w:pPr>
+        <w:autoSpaceDE w:val="0"/>
+        <w:autoSpaceDN w:val="0"/>
+        <w:adjustRightInd w:val="0"/>
+        <w:spacing w:after="0" w:line="240" w:lineRule="auto"/>
+        <w:ind w:left="1080"/>
+        <w:rPr>
+          <w:rFonts w:ascii="Consolas" w:hAnsi="Consolas" w:cs="Consolas"/>
+          <w:color w:val="000000"/>
+          <w:sz w:val="19"/>
+          <w:szCs w:val="19"/>
+        </w:rPr>
+      </w:pPr>
+      <w:r>
+        <w:rPr>
+          <w:rFonts w:ascii="Consolas" w:hAnsi="Consolas" w:cs="Consolas"/>
+          <w:color w:val="000000"/>
+          <w:sz w:val="19"/>
+          <w:szCs w:val="19"/>
+        </w:rPr>
+        <w:t>string voucher_user_id = voucher.voucher_user_id;</w:t>
+      </w:r>
+    </w:p>
+    <w:p>
+      <w:pPr>
+        <w:pStyle w:val="ListParagraph"/>
+        <w:numPr>
+          <w:ilvl w:val="0"/>
+          <w:numId w:val="2"/>
+        </w:numPr>
+        <w:autoSpaceDE w:val="0"/>
+        <w:autoSpaceDN w:val="0"/>
+        <w:adjustRightInd w:val="0"/>
+        <w:spacing w:after="0" w:line="240" w:lineRule="auto"/>
+      </w:pPr>
+      <w:r>
+        <w:t>Condition for update order with discount:</w:t>
+      </w:r>
+    </w:p>
+    <w:p>
+      <w:pPr>
+        <w:pStyle w:val="ListParagraph"/>
+        <w:numPr>
+          <w:ilvl w:val="1"/>
+          <w:numId w:val="2"/>
+        </w:numPr>
+        <w:autoSpaceDE w:val="0"/>
+        <w:autoSpaceDN w:val="0"/>
+        <w:adjustRightInd w:val="0"/>
+        <w:spacing w:after="0" w:line="240" w:lineRule="auto"/>
+      </w:pPr>
+      <w:r>
+        <w:rPr>
+          <w:rFonts w:ascii="Consolas" w:hAnsi="Consolas" w:cs="Consolas"/>
+          <w:color w:val="000000"/>
+          <w:sz w:val="19"/>
+          <w:szCs w:val="19"/>
+        </w:rPr>
+        <w:t>voucher_discount_amount &gt; 0 &amp;&amp; voucher_max_uses &gt; 0 &amp;&amp; voucher_expires_at &gt; voucher_starts_at &amp;&amp; voucher_starts_at &lt;= DateTime.UtcNow &amp;&amp; voucher_expires_at &gt;= DateTime.UtcNow</w:t>
+      </w:r>
+    </w:p>
+    <w:p>
+      <w:pPr>
+        <w:pStyle w:val="ListParagraph"/>
+        <w:numPr>
+          <w:ilvl w:val="1"/>
+          <w:numId w:val="2"/>
+        </w:numPr>
+        <w:autoSpaceDE w:val="0"/>
+        <w:autoSpaceDN w:val="0"/>
+        <w:adjustRightInd w:val="0"/>
+        <w:spacing w:after="0" w:line="240" w:lineRule="auto"/>
+      </w:pPr>
+      <w:r>
+        <w:rPr>
+          <w:rFonts w:ascii="Consolas" w:hAnsi="Consolas" w:cs="Consolas"/>
+          <w:color w:val="000000"/>
+          <w:sz w:val="19"/>
+          <w:szCs w:val="19"/>
+        </w:rPr>
+        <w:t>If voucher has product ID</w:t>
+      </w:r>
+      <w:r>
+        <w:rPr>
+          <w:rFonts w:ascii="Consolas" w:hAnsi="Consolas" w:cs="Consolas"/>
+          <w:color w:val="000000"/>
+          <w:sz w:val="19"/>
+          <w:szCs w:val="19"/>
+        </w:rPr>
+        <w:t>,</w:t>
+      </w:r>
+      <w:r>
+        <w:rPr>
+          <w:rFonts w:ascii="Consolas" w:hAnsi="Consolas" w:cs="Consolas"/>
+          <w:color w:val="000000"/>
+          <w:sz w:val="19"/>
+          <w:szCs w:val="19"/>
+        </w:rPr>
+        <w:t xml:space="preserve"> then it will update the order’s items’ discount that has order = voucher product ID:</w:t>
+      </w:r>
+    </w:p>
+    <w:p>
+      <w:pPr>
+        <w:pStyle w:val="ListParagraph"/>
+        <w:numPr>
+          <w:ilvl w:val="1"/>
+          <w:numId w:val="2"/>
+        </w:numPr>
+        <w:autoSpaceDE w:val="0"/>
+        <w:autoSpaceDN w:val="0"/>
+        <w:adjustRightInd w:val="0"/>
+        <w:spacing w:after="0" w:line="240" w:lineRule="auto"/>
+      </w:pPr>
+      <w:r>
+        <w:rPr>
+          <w:rFonts w:ascii="Consolas" w:hAnsi="Consolas" w:cs="Consolas"/>
+          <w:color w:val="000000"/>
+          <w:sz w:val="19"/>
+          <w:szCs w:val="19"/>
+        </w:rPr>
+        <w:t>If voucher has no product ID but has customer ID, then it will update order’s dicount if current logged in user id = voucher customer ID</w:t>
+      </w:r>
+    </w:p>
+    <w:p>
+      <w:pPr>
+        <w:pStyle w:val="ListParagraph"/>
+        <w:numPr>
+          <w:ilvl w:val="1"/>
+          <w:numId w:val="2"/>
+        </w:numPr>
+        <w:autoSpaceDE w:val="0"/>
+        <w:autoSpaceDN w:val="0"/>
+        <w:adjustRightInd w:val="0"/>
+        <w:spacing w:after="0" w:line="240" w:lineRule="auto"/>
+      </w:pPr>
+      <w:r>
+        <w:rPr>
+          <w:rFonts w:ascii="Consolas" w:hAnsi="Consolas" w:cs="Consolas"/>
+          <w:color w:val="000000"/>
+          <w:sz w:val="19"/>
+          <w:szCs w:val="19"/>
+        </w:rPr>
+        <w:t xml:space="preserve">If the voucher doesn’t have product Id, customer ID, then it will update the order’s discount eventually </w:t>
+      </w:r>
+      <w:r>
+        <w:rPr>
+          <w:rFonts w:ascii="Consolas" w:hAnsi="Consolas" w:cs="Consolas"/>
+          <w:color w:val="000000"/>
+          <w:sz w:val="19"/>
+          <w:szCs w:val="19"/>
+        </w:rPr>
+        <w:t>nomatterwhat.</w:t>
+      </w:r>
+    </w:p>
     <w:sectPr>
       <w:pgSz w:w="12240" w:h="15840"/>
       <w:pgMar w:top="1440" w:right="1440" w:bottom="1440" w:left="1440" w:header="720" w:footer="720" w:gutter="0"/>
@@ -669,6 +3715,243 @@
     </w:sectPr>
   </w:body>
 </w:document>
+</file>
+
+<file path=word/numbering.xml><?xml version="1.0" encoding="utf-8"?>
+<w:numbering xmlns:wpc="http://schemas.microsoft.com/office/word/2010/wordprocessingCanvas" xmlns:cx="http://schemas.microsoft.com/office/drawing/2014/chartex" xmlns:mc="http://schemas.openxmlformats.org/markup-compatibility/2006" xmlns:o="urn:schemas-microsoft-com:office:office" xmlns:r="http://schemas.openxmlformats.org/officeDocument/2006/relationships" xmlns:m="http://schemas.openxmlformats.org/officeDocument/2006/math" xmlns:v="urn:schemas-microsoft-com:vml" xmlns:wp14="http://schemas.microsoft.com/office/word/2010/wordprocessingDrawing" xmlns:wp="http://schemas.openxmlformats.org/drawingml/2006/wordprocessingDrawing" xmlns:w10="urn:schemas-microsoft-com:office:word" xmlns:w="http://schemas.openxmlformats.org/wordprocessingml/2006/main" xmlns:w14="http://schemas.microsoft.com/office/word/2010/wordml" xmlns:w15="http://schemas.microsoft.com/office/word/2012/wordml" xmlns:w16se="http://schemas.microsoft.com/office/word/2015/wordml/symex" xmlns:wpg="http://schemas.microsoft.com/office/word/2010/wordprocessingGroup" xmlns:wpi="http://schemas.microsoft.com/office/word/2010/wordprocessingInk" xmlns:wne="http://schemas.microsoft.com/office/word/2006/wordml" xmlns:wps="http://schemas.microsoft.com/office/word/2010/wordprocessingShape" mc:Ignorable="w14 w15 w16se wp14">
+  <w:abstractNum w:abstractNumId="0" w15:restartNumberingAfterBreak="0">
+    <w:nsid w:val="4AA61534"/>
+    <w:multiLevelType w:val="hybridMultilevel"/>
+    <w:tmpl w:val="1B167C76"/>
+    <w:lvl w:ilvl="0" w:tplc="0CF0B758">
+      <w:start w:val="8"/>
+      <w:numFmt w:val="bullet"/>
+      <w:lvlText w:val="-"/>
+      <w:lvlJc w:val="left"/>
+      <w:pPr>
+        <w:ind w:left="1080" w:hanging="360"/>
+      </w:pPr>
+      <w:rPr>
+        <w:rFonts w:ascii="Calibri" w:eastAsiaTheme="minorHAnsi" w:hAnsi="Calibri" w:cstheme="minorBidi" w:hint="default"/>
+      </w:rPr>
+    </w:lvl>
+    <w:lvl w:ilvl="1" w:tplc="04090003">
+      <w:start w:val="1"/>
+      <w:numFmt w:val="bullet"/>
+      <w:lvlText w:val="o"/>
+      <w:lvlJc w:val="left"/>
+      <w:pPr>
+        <w:ind w:left="1800" w:hanging="360"/>
+      </w:pPr>
+      <w:rPr>
+        <w:rFonts w:ascii="Courier New" w:hAnsi="Courier New" w:cs="Courier New" w:hint="default"/>
+      </w:rPr>
+    </w:lvl>
+    <w:lvl w:ilvl="2" w:tplc="04090005">
+      <w:start w:val="1"/>
+      <w:numFmt w:val="bullet"/>
+      <w:lvlText w:val=""/>
+      <w:lvlJc w:val="left"/>
+      <w:pPr>
+        <w:ind w:left="2520" w:hanging="360"/>
+      </w:pPr>
+      <w:rPr>
+        <w:rFonts w:ascii="Wingdings" w:hAnsi="Wingdings" w:hint="default"/>
+      </w:rPr>
+    </w:lvl>
+    <w:lvl w:ilvl="3" w:tplc="04090001" w:tentative="1">
+      <w:start w:val="1"/>
+      <w:numFmt w:val="bullet"/>
+      <w:lvlText w:val=""/>
+      <w:lvlJc w:val="left"/>
+      <w:pPr>
+        <w:ind w:left="3240" w:hanging="360"/>
+      </w:pPr>
+      <w:rPr>
+        <w:rFonts w:ascii="Symbol" w:hAnsi="Symbol" w:hint="default"/>
+      </w:rPr>
+    </w:lvl>
+    <w:lvl w:ilvl="4" w:tplc="04090003" w:tentative="1">
+      <w:start w:val="1"/>
+      <w:numFmt w:val="bullet"/>
+      <w:lvlText w:val="o"/>
+      <w:lvlJc w:val="left"/>
+      <w:pPr>
+        <w:ind w:left="3960" w:hanging="360"/>
+      </w:pPr>
+      <w:rPr>
+        <w:rFonts w:ascii="Courier New" w:hAnsi="Courier New" w:cs="Courier New" w:hint="default"/>
+      </w:rPr>
+    </w:lvl>
+    <w:lvl w:ilvl="5" w:tplc="04090005" w:tentative="1">
+      <w:start w:val="1"/>
+      <w:numFmt w:val="bullet"/>
+      <w:lvlText w:val=""/>
+      <w:lvlJc w:val="left"/>
+      <w:pPr>
+        <w:ind w:left="4680" w:hanging="360"/>
+      </w:pPr>
+      <w:rPr>
+        <w:rFonts w:ascii="Wingdings" w:hAnsi="Wingdings" w:hint="default"/>
+      </w:rPr>
+    </w:lvl>
+    <w:lvl w:ilvl="6" w:tplc="04090001" w:tentative="1">
+      <w:start w:val="1"/>
+      <w:numFmt w:val="bullet"/>
+      <w:lvlText w:val=""/>
+      <w:lvlJc w:val="left"/>
+      <w:pPr>
+        <w:ind w:left="5400" w:hanging="360"/>
+      </w:pPr>
+      <w:rPr>
+        <w:rFonts w:ascii="Symbol" w:hAnsi="Symbol" w:hint="default"/>
+      </w:rPr>
+    </w:lvl>
+    <w:lvl w:ilvl="7" w:tplc="04090003" w:tentative="1">
+      <w:start w:val="1"/>
+      <w:numFmt w:val="bullet"/>
+      <w:lvlText w:val="o"/>
+      <w:lvlJc w:val="left"/>
+      <w:pPr>
+        <w:ind w:left="6120" w:hanging="360"/>
+      </w:pPr>
+      <w:rPr>
+        <w:rFonts w:ascii="Courier New" w:hAnsi="Courier New" w:cs="Courier New" w:hint="default"/>
+      </w:rPr>
+    </w:lvl>
+    <w:lvl w:ilvl="8" w:tplc="04090005" w:tentative="1">
+      <w:start w:val="1"/>
+      <w:numFmt w:val="bullet"/>
+      <w:lvlText w:val=""/>
+      <w:lvlJc w:val="left"/>
+      <w:pPr>
+        <w:ind w:left="6840" w:hanging="360"/>
+      </w:pPr>
+      <w:rPr>
+        <w:rFonts w:ascii="Wingdings" w:hAnsi="Wingdings" w:hint="default"/>
+      </w:rPr>
+    </w:lvl>
+  </w:abstractNum>
+  <w:abstractNum w:abstractNumId="1" w15:restartNumberingAfterBreak="0">
+    <w:nsid w:val="6F6122CC"/>
+    <w:multiLevelType w:val="hybridMultilevel"/>
+    <w:tmpl w:val="48FEBD8C"/>
+    <w:lvl w:ilvl="0" w:tplc="0CF0B758">
+      <w:start w:val="8"/>
+      <w:numFmt w:val="bullet"/>
+      <w:lvlText w:val="-"/>
+      <w:lvlJc w:val="left"/>
+      <w:pPr>
+        <w:ind w:left="1080" w:hanging="360"/>
+      </w:pPr>
+      <w:rPr>
+        <w:rFonts w:ascii="Calibri" w:eastAsiaTheme="minorHAnsi" w:hAnsi="Calibri" w:cstheme="minorBidi" w:hint="default"/>
+      </w:rPr>
+    </w:lvl>
+    <w:lvl w:ilvl="1" w:tplc="04090003">
+      <w:start w:val="1"/>
+      <w:numFmt w:val="bullet"/>
+      <w:lvlText w:val="o"/>
+      <w:lvlJc w:val="left"/>
+      <w:pPr>
+        <w:ind w:left="1440" w:hanging="360"/>
+      </w:pPr>
+      <w:rPr>
+        <w:rFonts w:ascii="Courier New" w:hAnsi="Courier New" w:cs="Courier New" w:hint="default"/>
+      </w:rPr>
+    </w:lvl>
+    <w:lvl w:ilvl="2" w:tplc="04090005">
+      <w:start w:val="1"/>
+      <w:numFmt w:val="bullet"/>
+      <w:lvlText w:val=""/>
+      <w:lvlJc w:val="left"/>
+      <w:pPr>
+        <w:ind w:left="2160" w:hanging="360"/>
+      </w:pPr>
+      <w:rPr>
+        <w:rFonts w:ascii="Wingdings" w:hAnsi="Wingdings" w:hint="default"/>
+      </w:rPr>
+    </w:lvl>
+    <w:lvl w:ilvl="3" w:tplc="04090001" w:tentative="1">
+      <w:start w:val="1"/>
+      <w:numFmt w:val="bullet"/>
+      <w:lvlText w:val=""/>
+      <w:lvlJc w:val="left"/>
+      <w:pPr>
+        <w:ind w:left="2880" w:hanging="360"/>
+      </w:pPr>
+      <w:rPr>
+        <w:rFonts w:ascii="Symbol" w:hAnsi="Symbol" w:hint="default"/>
+      </w:rPr>
+    </w:lvl>
+    <w:lvl w:ilvl="4" w:tplc="04090003" w:tentative="1">
+      <w:start w:val="1"/>
+      <w:numFmt w:val="bullet"/>
+      <w:lvlText w:val="o"/>
+      <w:lvlJc w:val="left"/>
+      <w:pPr>
+        <w:ind w:left="3600" w:hanging="360"/>
+      </w:pPr>
+      <w:rPr>
+        <w:rFonts w:ascii="Courier New" w:hAnsi="Courier New" w:cs="Courier New" w:hint="default"/>
+      </w:rPr>
+    </w:lvl>
+    <w:lvl w:ilvl="5" w:tplc="04090005" w:tentative="1">
+      <w:start w:val="1"/>
+      <w:numFmt w:val="bullet"/>
+      <w:lvlText w:val=""/>
+      <w:lvlJc w:val="left"/>
+      <w:pPr>
+        <w:ind w:left="4320" w:hanging="360"/>
+      </w:pPr>
+      <w:rPr>
+        <w:rFonts w:ascii="Wingdings" w:hAnsi="Wingdings" w:hint="default"/>
+      </w:rPr>
+    </w:lvl>
+    <w:lvl w:ilvl="6" w:tplc="04090001" w:tentative="1">
+      <w:start w:val="1"/>
+      <w:numFmt w:val="bullet"/>
+      <w:lvlText w:val=""/>
+      <w:lvlJc w:val="left"/>
+      <w:pPr>
+        <w:ind w:left="5040" w:hanging="360"/>
+      </w:pPr>
+      <w:rPr>
+        <w:rFonts w:ascii="Symbol" w:hAnsi="Symbol" w:hint="default"/>
+      </w:rPr>
+    </w:lvl>
+    <w:lvl w:ilvl="7" w:tplc="04090003" w:tentative="1">
+      <w:start w:val="1"/>
+      <w:numFmt w:val="bullet"/>
+      <w:lvlText w:val="o"/>
+      <w:lvlJc w:val="left"/>
+      <w:pPr>
+        <w:ind w:left="5760" w:hanging="360"/>
+      </w:pPr>
+      <w:rPr>
+        <w:rFonts w:ascii="Courier New" w:hAnsi="Courier New" w:cs="Courier New" w:hint="default"/>
+      </w:rPr>
+    </w:lvl>
+    <w:lvl w:ilvl="8" w:tplc="04090005" w:tentative="1">
+      <w:start w:val="1"/>
+      <w:numFmt w:val="bullet"/>
+      <w:lvlText w:val=""/>
+      <w:lvlJc w:val="left"/>
+      <w:pPr>
+        <w:ind w:left="6480" w:hanging="360"/>
+      </w:pPr>
+      <w:rPr>
+        <w:rFonts w:ascii="Wingdings" w:hAnsi="Wingdings" w:hint="default"/>
+      </w:rPr>
+    </w:lvl>
+  </w:abstractNum>
+  <w:num w:numId="1">
+    <w:abstractNumId w:val="0"/>
+  </w:num>
+  <w:num w:numId="2">
+    <w:abstractNumId w:val="1"/>
+  </w:num>
+</w:numbering>
 </file>
 
 <file path=word/styles.xml><?xml version="1.0" encoding="utf-8"?>
@@ -1092,6 +4375,28 @@
     <w:semiHidden/>
     <w:unhideWhenUsed/>
   </w:style>
+  <w:style w:type="paragraph" w:styleId="ListParagraph">
+    <w:name w:val="List Paragraph"/>
+    <w:basedOn w:val="Normal"/>
+    <w:uiPriority w:val="34"/>
+    <w:qFormat/>
+    <w:rsid w:val="00D64D8A"/>
+    <w:pPr>
+      <w:ind w:left="720"/>
+      <w:contextualSpacing/>
+    </w:pPr>
+  </w:style>
+  <w:style w:type="character" w:styleId="Hyperlink">
+    <w:name w:val="Hyperlink"/>
+    <w:basedOn w:val="DefaultParagraphFont"/>
+    <w:uiPriority w:val="99"/>
+    <w:unhideWhenUsed/>
+    <w:rsid w:val="00423E30"/>
+    <w:rPr>
+      <w:color w:val="0000FF"/>
+      <w:u w:val="single"/>
+    </w:rPr>
+  </w:style>
 </w:styles>
 </file>
 

</xml_diff>